<commit_message>
Doplnìní 106 o skládky
</commit_message>
<xml_diff>
--- a/docassemble/VzoryPravnichPodani/data/templates/106.docx
+++ b/docassemble/VzoryPravnichPodani/data/templates/106.docx
@@ -485,13 +485,7 @@
         <w:rPr>
           <w:color w:val="000000"/>
         </w:rPr>
-        <w:t>()</w:t>
-      </w:r>
-      <w:r>
-        <w:rPr>
-          <w:color w:val="000000"/>
-        </w:rPr>
-        <w:t xml:space="preserve">, </w:t>
+        <w:t xml:space="preserve">(), </w:t>
       </w:r>
       <w:proofErr w:type="spellStart"/>
       <w:r>
@@ -569,13 +563,7 @@
       </w:r>
       <w:proofErr w:type="gramStart"/>
       <w:r>
-        <w:t xml:space="preserve">{{ </w:t>
-      </w:r>
-      <w:r>
-        <w:t>A</w:t>
-      </w:r>
-      <w:r>
-        <w:t>dresat.name</w:t>
+        <w:t>{{ Adresat.name</w:t>
       </w:r>
       <w:proofErr w:type="gramEnd"/>
       <w:r>
@@ -590,24 +578,15 @@
         <w:jc w:val="both"/>
       </w:pPr>
       <w:r>
-        <w:rPr>
-          <w:lang w:val="en-GB"/>
-        </w:rPr>
-        <w:t xml:space="preserve">{%p if </w:t>
-      </w:r>
-      <w:proofErr w:type="spellStart"/>
-      <w:r>
-        <w:rPr>
-          <w:lang w:val="en-GB"/>
-        </w:rPr>
-        <w:t>zdroj</w:t>
-      </w:r>
-      <w:proofErr w:type="spellEnd"/>
-      <w:r>
-        <w:rPr>
-          <w:lang w:val="en-GB"/>
-        </w:rPr>
-        <w:t xml:space="preserve"> == ‘HS’ %}</w:t>
+        <w:t xml:space="preserve">{%p </w:t>
+      </w:r>
+      <w:proofErr w:type="spellStart"/>
+      <w:r>
+        <w:t>if</w:t>
+      </w:r>
+      <w:proofErr w:type="spellEnd"/>
+      <w:r>
+        <w:t xml:space="preserve"> zdroj == ‘HS’ %}</w:t>
       </w:r>
     </w:p>
     <w:p>
@@ -639,22 +618,118 @@
       <w:proofErr w:type="spellEnd"/>
       <w:proofErr w:type="gramEnd"/>
       <w:r>
+        <w:t xml:space="preserve"> }} uzavřené dne {{ </w:t>
+      </w:r>
+      <w:proofErr w:type="spellStart"/>
+      <w:r>
+        <w:t>Podani.smlouvaD</w:t>
+      </w:r>
+      <w:r>
+        <w:t>atum</w:t>
+      </w:r>
+      <w:proofErr w:type="spellEnd"/>
+      <w:r>
         <w:t xml:space="preserve"> }}</w:t>
       </w:r>
-      <w:r>
-        <w:t xml:space="preserve"> uzavřené dne </w:t>
-      </w:r>
+    </w:p>
+    <w:p>
+      <w:pPr>
+        <w:jc w:val="both"/>
+      </w:pPr>
+      <w:r>
+        <w:t xml:space="preserve">{%p </w:t>
+      </w:r>
+      <w:proofErr w:type="spellStart"/>
+      <w:r>
+        <w:t>el</w:t>
+      </w:r>
+      <w:r>
+        <w:t>if</w:t>
+      </w:r>
+      <w:proofErr w:type="spellEnd"/>
+      <w:r>
+        <w:t xml:space="preserve"> zdroj ==</w:t>
+      </w:r>
+      <w:r>
+        <w:t xml:space="preserve"> ‘</w:t>
+      </w:r>
+      <w:proofErr w:type="spellStart"/>
+      <w:r>
+        <w:t>odpad_stavebko</w:t>
+      </w:r>
+      <w:proofErr w:type="spellEnd"/>
+      <w:r>
+        <w:t>’ %}</w:t>
+      </w:r>
+    </w:p>
+    <w:p>
+      <w:pPr>
+        <w:pStyle w:val="ListParagraph"/>
+        <w:numPr>
+          <w:ilvl w:val="0"/>
+          <w:numId w:val="14"/>
+        </w:numPr>
+        <w:jc w:val="both"/>
+      </w:pPr>
+      <w:r>
+        <w:t>Rozhodnutí v rámci územního a stavebního řízení týkajícího se zařízení zpracování odpadu</w:t>
+      </w:r>
+      <w:r>
+        <w:t xml:space="preserve"> č. </w:t>
+      </w:r>
+      <w:proofErr w:type="gramStart"/>
       <w:r>
         <w:t xml:space="preserve">{{ </w:t>
       </w:r>
       <w:proofErr w:type="spellStart"/>
       <w:r>
-        <w:t>Podani.smlouvaD</w:t>
-      </w:r>
-      <w:r>
-        <w:t>atum</w:t>
-      </w:r>
-      <w:proofErr w:type="spellEnd"/>
+        <w:t>url</w:t>
+      </w:r>
+      <w:proofErr w:type="gramEnd"/>
+      <w:r>
+        <w:t>_args</w:t>
+      </w:r>
+      <w:proofErr w:type="spellEnd"/>
+      <w:r>
+        <w:t>[</w:t>
+      </w:r>
+      <w:r>
+        <w:t>'</w:t>
+      </w:r>
+      <w:proofErr w:type="spellStart"/>
+      <w:r>
+        <w:t>id_zarizeni</w:t>
+      </w:r>
+      <w:proofErr w:type="spellEnd"/>
+      <w:r>
+        <w:t>'</w:t>
+      </w:r>
+      <w:r>
+        <w:t>]</w:t>
+      </w:r>
+      <w:r>
+        <w:t xml:space="preserve"> }} </w:t>
+      </w:r>
+      <w:r>
+        <w:t xml:space="preserve">na adrese {{ </w:t>
+      </w:r>
+      <w:proofErr w:type="spellStart"/>
+      <w:r>
+        <w:t>url_args</w:t>
+      </w:r>
+      <w:proofErr w:type="spellEnd"/>
+      <w:r>
+        <w:t>['</w:t>
+      </w:r>
+      <w:r>
+        <w:t>adresa</w:t>
+      </w:r>
+      <w:r>
+        <w:t>'</w:t>
+      </w:r>
+      <w:r>
+        <w:t>]</w:t>
+      </w:r>
       <w:r>
         <w:t xml:space="preserve"> }}</w:t>
       </w:r>
@@ -662,15 +737,101 @@
     <w:p>
       <w:pPr>
         <w:jc w:val="both"/>
-        <w:rPr>
-          <w:lang w:val="en-GB"/>
-        </w:rPr>
-      </w:pPr>
-      <w:r>
-        <w:rPr>
-          <w:lang w:val="en-GB"/>
-        </w:rPr>
-        <w:t>{%p else%}</w:t>
+      </w:pPr>
+      <w:r>
+        <w:t xml:space="preserve">{%p </w:t>
+      </w:r>
+      <w:proofErr w:type="spellStart"/>
+      <w:r>
+        <w:t>elif</w:t>
+      </w:r>
+      <w:proofErr w:type="spellEnd"/>
+      <w:r>
+        <w:t xml:space="preserve"> zdroj == ‘</w:t>
+      </w:r>
+      <w:proofErr w:type="spellStart"/>
+      <w:r>
+        <w:t>odpad_</w:t>
+      </w:r>
+      <w:r>
+        <w:t>kraj</w:t>
+      </w:r>
+      <w:proofErr w:type="spellEnd"/>
+      <w:r>
+        <w:t>’ %}</w:t>
+      </w:r>
+    </w:p>
+    <w:p>
+      <w:pPr>
+        <w:pStyle w:val="ListParagraph"/>
+        <w:numPr>
+          <w:ilvl w:val="0"/>
+          <w:numId w:val="14"/>
+        </w:numPr>
+        <w:jc w:val="both"/>
+      </w:pPr>
+      <w:r>
+        <w:t>Souhlas krajského úřadu s provozováním sklád</w:t>
+      </w:r>
+      <w:r>
+        <w:t>k</w:t>
+      </w:r>
+      <w:r>
+        <w:t>y</w:t>
+      </w:r>
+      <w:r>
+        <w:t xml:space="preserve"> </w:t>
+      </w:r>
+      <w:r>
+        <w:t xml:space="preserve">č. </w:t>
+      </w:r>
+      <w:proofErr w:type="gramStart"/>
+      <w:r>
+        <w:t xml:space="preserve">{{ </w:t>
+      </w:r>
+      <w:proofErr w:type="spellStart"/>
+      <w:r>
+        <w:t>url</w:t>
+      </w:r>
+      <w:proofErr w:type="gramEnd"/>
+      <w:r>
+        <w:t>_args</w:t>
+      </w:r>
+      <w:proofErr w:type="spellEnd"/>
+      <w:r>
+        <w:t>['</w:t>
+      </w:r>
+      <w:proofErr w:type="spellStart"/>
+      <w:r>
+        <w:t>id_zarizeni</w:t>
+      </w:r>
+      <w:proofErr w:type="spellEnd"/>
+      <w:r>
+        <w:t xml:space="preserve">'] }} na adrese {{ </w:t>
+      </w:r>
+      <w:proofErr w:type="spellStart"/>
+      <w:r>
+        <w:t>url_args</w:t>
+      </w:r>
+      <w:proofErr w:type="spellEnd"/>
+      <w:r>
+        <w:t>['adresa'] }}</w:t>
+      </w:r>
+    </w:p>
+    <w:p>
+      <w:pPr>
+        <w:jc w:val="both"/>
+      </w:pPr>
+      <w:r>
+        <w:t xml:space="preserve">{%p </w:t>
+      </w:r>
+      <w:proofErr w:type="spellStart"/>
+      <w:r>
+        <w:t>else</w:t>
+      </w:r>
+      <w:proofErr w:type="spellEnd"/>
+      <w:r>
+        <w:t>%}</w:t>
       </w:r>
     </w:p>
     <w:p>
@@ -691,10 +852,15 @@
         <w:jc w:val="both"/>
       </w:pPr>
       <w:r>
-        <w:rPr>
-          <w:lang w:val="en-GB"/>
-        </w:rPr>
-        <w:t>{%p endif %}</w:t>
+        <w:t xml:space="preserve">{%p </w:t>
+      </w:r>
+      <w:proofErr w:type="spellStart"/>
+      <w:r>
+        <w:t>endif</w:t>
+      </w:r>
+      <w:proofErr w:type="spellEnd"/>
+      <w:r>
+        <w:t xml:space="preserve"> %}</w:t>
       </w:r>
     </w:p>
     <w:p>
@@ -702,67 +868,103 @@
         <w:jc w:val="both"/>
       </w:pPr>
       <w:r>
-        <w:rPr>
-          <w:lang w:val="en-GB"/>
-        </w:rPr>
-        <w:t xml:space="preserve">{%p if </w:t>
-      </w:r>
-      <w:proofErr w:type="spellStart"/>
-      <w:r>
-        <w:rPr>
-          <w:lang w:val="en-GB"/>
-        </w:rPr>
+        <w:t xml:space="preserve">{%p </w:t>
+      </w:r>
+      <w:proofErr w:type="spellStart"/>
+      <w:r>
+        <w:t>if</w:t>
+      </w:r>
+      <w:proofErr w:type="spellEnd"/>
+      <w:r>
+        <w:t xml:space="preserve"> </w:t>
+      </w:r>
+      <w:proofErr w:type="spellStart"/>
+      <w:r>
         <w:t>Podani.</w:t>
       </w:r>
       <w:r>
-        <w:rPr>
-          <w:lang w:val="en-GB"/>
-        </w:rPr>
         <w:t>odpoved</w:t>
       </w:r>
       <w:proofErr w:type="spellEnd"/>
       <w:r>
-        <w:rPr>
-          <w:lang w:val="en-GB"/>
-        </w:rPr>
         <w:t xml:space="preserve"> == ‘email’ %}</w:t>
       </w:r>
     </w:p>
     <w:p>
       <w:bookmarkStart w:id="0" w:name="_Hlk4874045"/>
       <w:r>
-        <w:t xml:space="preserve">Prosím o poskytnutí výše požadovaných informací </w:t>
-      </w:r>
-      <w:r>
-        <w:t xml:space="preserve">elektronicky </w:t>
-      </w:r>
-      <w:r>
-        <w:t>zasláním na adresu</w:t>
-      </w:r>
+        <w:t xml:space="preserve">Prosím o poskytnutí výše požadovaných informací elektronicky zasláním na adresu </w:t>
+      </w:r>
+      <w:proofErr w:type="gramStart"/>
+      <w:r>
+        <w:t xml:space="preserve">{{ </w:t>
+      </w:r>
+      <w:proofErr w:type="spellStart"/>
+      <w:r>
+        <w:t>Podatel.email</w:t>
+      </w:r>
+      <w:proofErr w:type="spellEnd"/>
+      <w:proofErr w:type="gramEnd"/>
+      <w:r>
+        <w:t xml:space="preserve"> }}. Za poskytnutí informací předem děkuji.</w:t>
+      </w:r>
+    </w:p>
+    <w:p>
+      <w:pPr>
+        <w:jc w:val="both"/>
+      </w:pPr>
+      <w:r>
+        <w:t xml:space="preserve">{%p </w:t>
+      </w:r>
+      <w:proofErr w:type="spellStart"/>
+      <w:r>
+        <w:t>elif</w:t>
+      </w:r>
+      <w:proofErr w:type="spellEnd"/>
       <w:r>
         <w:t xml:space="preserve"> </w:t>
       </w:r>
+      <w:proofErr w:type="spellStart"/>
+      <w:r>
+        <w:t>Podani.</w:t>
+      </w:r>
+      <w:r>
+        <w:t>odpoved</w:t>
+      </w:r>
+      <w:proofErr w:type="spellEnd"/>
+      <w:r>
+        <w:t xml:space="preserve"> == ‘</w:t>
+      </w:r>
+      <w:proofErr w:type="spellStart"/>
+      <w:r>
+        <w:t>datovka</w:t>
+      </w:r>
+      <w:proofErr w:type="spellEnd"/>
+      <w:r>
+        <w:t>’ %}</w:t>
+      </w:r>
+    </w:p>
+    <w:bookmarkEnd w:id="0"/>
+    <w:p>
+      <w:r>
+        <w:lastRenderedPageBreak/>
+        <w:t xml:space="preserve">Prosím o poskytnutí výše požadovaných informací do datové schránky ID: </w:t>
+      </w:r>
       <w:proofErr w:type="gramStart"/>
       <w:r>
         <w:t xml:space="preserve">{{ </w:t>
       </w:r>
       <w:proofErr w:type="spellStart"/>
       <w:r>
-        <w:t>Podatel</w:t>
-      </w:r>
-      <w:r>
-        <w:t>.</w:t>
-      </w:r>
-      <w:r>
-        <w:t>email</w:t>
+        <w:t>Podatel.</w:t>
+      </w:r>
+      <w:r>
+        <w:t>idds</w:t>
       </w:r>
       <w:proofErr w:type="spellEnd"/>
       <w:proofErr w:type="gramEnd"/>
       <w:r>
-        <w:t xml:space="preserve"> }}</w:t>
-      </w:r>
-      <w:r>
-        <w:t>. Za poskytnutí informací předem děkuji.</w:t>
+        <w:t xml:space="preserve"> }}. Za poskytnutí informací předem děkuji.</w:t>
       </w:r>
     </w:p>
     <w:p>
@@ -770,64 +972,20 @@
         <w:jc w:val="both"/>
       </w:pPr>
       <w:r>
-        <w:rPr>
-          <w:lang w:val="en-GB"/>
-        </w:rPr>
         <w:t xml:space="preserve">{%p </w:t>
       </w:r>
       <w:proofErr w:type="spellStart"/>
       <w:r>
-        <w:rPr>
-          <w:lang w:val="en-GB"/>
-        </w:rPr>
-        <w:t>elif</w:t>
-      </w:r>
-      <w:proofErr w:type="spellEnd"/>
-      <w:r>
-        <w:rPr>
-          <w:lang w:val="en-GB"/>
-        </w:rPr>
-        <w:t xml:space="preserve"> </w:t>
-      </w:r>
-      <w:proofErr w:type="spellStart"/>
-      <w:r>
-        <w:rPr>
-          <w:lang w:val="en-GB"/>
-        </w:rPr>
-        <w:t>Podani.</w:t>
-      </w:r>
-      <w:r>
-        <w:rPr>
-          <w:lang w:val="en-GB"/>
-        </w:rPr>
-        <w:t>odpoved</w:t>
-      </w:r>
-      <w:proofErr w:type="spellEnd"/>
-      <w:r>
-        <w:rPr>
-          <w:lang w:val="en-GB"/>
-        </w:rPr>
-        <w:t xml:space="preserve"> == ‘</w:t>
-      </w:r>
-      <w:proofErr w:type="spellStart"/>
-      <w:r>
-        <w:rPr>
-          <w:lang w:val="en-GB"/>
-        </w:rPr>
-        <w:t>datovka</w:t>
-      </w:r>
-      <w:proofErr w:type="spellEnd"/>
-      <w:r>
-        <w:rPr>
-          <w:lang w:val="en-GB"/>
-        </w:rPr>
-        <w:t>’ %}</w:t>
-      </w:r>
-    </w:p>
-    <w:bookmarkEnd w:id="0"/>
-    <w:p>
-      <w:r>
-        <w:t xml:space="preserve">Prosím o poskytnutí výše požadovaných informací do datové schránky ID: </w:t>
+        <w:t>else</w:t>
+      </w:r>
+      <w:proofErr w:type="spellEnd"/>
+      <w:r>
+        <w:t xml:space="preserve"> %}</w:t>
+      </w:r>
+    </w:p>
+    <w:p>
+      <w:r>
+        <w:t xml:space="preserve">Prosím o poskytnutí výše požadovaných informací zasláním kopií na adresu </w:t>
       </w:r>
       <w:proofErr w:type="gramStart"/>
       <w:r>
@@ -835,21 +993,12 @@
       </w:r>
       <w:proofErr w:type="spellStart"/>
       <w:r>
-        <w:t>Podatel</w:t>
-      </w:r>
-      <w:r>
-        <w:t>.</w:t>
-      </w:r>
-      <w:r>
-        <w:t>idds</w:t>
+        <w:t>Podatel.address</w:t>
       </w:r>
       <w:proofErr w:type="spellEnd"/>
       <w:proofErr w:type="gramEnd"/>
       <w:r>
-        <w:t xml:space="preserve"> }}</w:t>
-      </w:r>
-      <w:r>
-        <w:t>. Za poskytnutí informací předem děkuji.</w:t>
+        <w:t xml:space="preserve"> }}. Za poskytnutí informací předem děkuji.</w:t>
       </w:r>
     </w:p>
     <w:p>
@@ -857,54 +1006,15 @@
         <w:jc w:val="both"/>
       </w:pPr>
       <w:r>
-        <w:rPr>
-          <w:lang w:val="en-GB"/>
-        </w:rPr>
-        <w:t>{%p else %}</w:t>
-      </w:r>
-    </w:p>
-    <w:p>
-      <w:r>
-        <w:t>Prosím o poskytnutí výše požadovaných informací zasláním kopií na adresu</w:t>
-      </w:r>
-      <w:r>
-        <w:t xml:space="preserve"> </w:t>
-      </w:r>
-      <w:proofErr w:type="gramStart"/>
-      <w:r>
-        <w:t xml:space="preserve">{{ </w:t>
-      </w:r>
-      <w:proofErr w:type="spellStart"/>
-      <w:r>
-        <w:t>Podatel</w:t>
-      </w:r>
-      <w:r>
-        <w:t>.</w:t>
-      </w:r>
-      <w:r>
-        <w:t>address</w:t>
-      </w:r>
-      <w:proofErr w:type="spellEnd"/>
-      <w:proofErr w:type="gramEnd"/>
-      <w:r>
-        <w:t xml:space="preserve"> }}</w:t>
-      </w:r>
-      <w:r>
-        <w:t>. Za poskytnutí informací předem děkuji.</w:t>
-      </w:r>
-    </w:p>
-    <w:p>
-      <w:pPr>
-        <w:jc w:val="both"/>
-        <w:rPr>
-          <w:lang w:val="en-GB"/>
-        </w:rPr>
-      </w:pPr>
-      <w:r>
-        <w:rPr>
-          <w:lang w:val="en-GB"/>
-        </w:rPr>
-        <w:t>{%p endif %}</w:t>
+        <w:t xml:space="preserve">{%p </w:t>
+      </w:r>
+      <w:proofErr w:type="spellStart"/>
+      <w:r>
+        <w:t>endif</w:t>
+      </w:r>
+      <w:proofErr w:type="spellEnd"/>
+      <w:r>
+        <w:t xml:space="preserve"> %}</w:t>
       </w:r>
     </w:p>
     <w:p>
@@ -913,49 +1023,35 @@
         <w:jc w:val="right"/>
       </w:pPr>
       <w:r>
-        <w:rPr>
-          <w:lang w:val="en-GB"/>
-        </w:rPr>
-        <w:lastRenderedPageBreak/>
-        <w:t xml:space="preserve">{% if </w:t>
-      </w:r>
-      <w:proofErr w:type="spellStart"/>
-      <w:r>
-        <w:rPr>
-          <w:lang w:val="en-GB"/>
-        </w:rPr>
+        <w:t xml:space="preserve">{% </w:t>
+      </w:r>
+      <w:proofErr w:type="spellStart"/>
+      <w:r>
+        <w:t>if</w:t>
+      </w:r>
+      <w:proofErr w:type="spellEnd"/>
+      <w:r>
+        <w:t xml:space="preserve"> </w:t>
+      </w:r>
+      <w:proofErr w:type="spellStart"/>
+      <w:r>
         <w:t>Podani.forma</w:t>
       </w:r>
       <w:proofErr w:type="spellEnd"/>
       <w:r>
-        <w:rPr>
-          <w:lang w:val="en-GB"/>
-        </w:rPr>
         <w:t xml:space="preserve"> == ‘</w:t>
       </w:r>
       <w:proofErr w:type="spellStart"/>
       <w:r>
-        <w:rPr>
-          <w:lang w:val="en-GB"/>
-        </w:rPr>
         <w:t>posta</w:t>
       </w:r>
       <w:proofErr w:type="spellEnd"/>
       <w:r>
-        <w:rPr>
-          <w:lang w:val="en-GB"/>
-        </w:rPr>
         <w:t xml:space="preserve">’ </w:t>
       </w:r>
       <w:proofErr w:type="gramStart"/>
       <w:r>
-        <w:rPr>
-          <w:lang w:val="en-GB"/>
-        </w:rPr>
-        <w:t>%}</w:t>
-      </w:r>
-      <w:r>
-        <w:t>{</w:t>
+        <w:t>%}{</w:t>
       </w:r>
       <w:proofErr w:type="gramEnd"/>
       <w:r>
@@ -975,16 +1071,7 @@
       </w:r>
       <w:proofErr w:type="spellEnd"/>
       <w:r>
-        <w:t xml:space="preserve"> == ‘</w:t>
-      </w:r>
-      <w:r>
-        <w:t>FO</w:t>
-      </w:r>
-      <w:r>
-        <w:t>‘ %}</w:t>
-      </w:r>
-      <w:r>
-        <w:t>__________________________</w:t>
+        <w:t xml:space="preserve"> == ‘FO‘ %}__________________________</w:t>
       </w:r>
     </w:p>
     <w:p>
@@ -1026,10 +1113,7 @@
       </w:r>
       <w:proofErr w:type="gramStart"/>
       <w:r>
-        <w:t>%}</w:t>
-      </w:r>
-      <w:r>
-        <w:t>_</w:t>
+        <w:t>%}_</w:t>
       </w:r>
       <w:proofErr w:type="gramEnd"/>
       <w:r>
@@ -1064,8 +1148,6 @@
       </w:r>
       <w:r>
         <w:br/>
-      </w:r>
-      <w:r>
         <w:t xml:space="preserve">{% </w:t>
       </w:r>
       <w:proofErr w:type="spellStart"/>
@@ -1096,19 +1178,7 @@
         <w:rPr>
           <w:b/>
         </w:rPr>
-        <w:t>{%</w:t>
-      </w:r>
-      <w:r>
-        <w:rPr>
-          <w:b/>
-        </w:rPr>
-        <w:t>p</w:t>
-      </w:r>
-      <w:r>
-        <w:rPr>
-          <w:b/>
-        </w:rPr>
-        <w:t xml:space="preserve"> </w:t>
+        <w:t xml:space="preserve">{%p </w:t>
       </w:r>
       <w:proofErr w:type="spellStart"/>
       <w:r>
@@ -1162,13 +1232,7 @@
         <w:spacing w:line="281" w:lineRule="auto"/>
       </w:pPr>
       <w:r>
-        <w:t>{%</w:t>
-      </w:r>
-      <w:r>
-        <w:t>p</w:t>
-      </w:r>
-      <w:r>
-        <w:t xml:space="preserve"> </w:t>
+        <w:t xml:space="preserve">{%p </w:t>
       </w:r>
       <w:proofErr w:type="spellStart"/>
       <w:r>
@@ -1228,13 +1292,7 @@
         <w:spacing w:line="281" w:lineRule="auto"/>
       </w:pPr>
       <w:r>
-        <w:t>{%</w:t>
-      </w:r>
-      <w:r>
-        <w:t>p</w:t>
-      </w:r>
-      <w:r>
-        <w:t xml:space="preserve"> </w:t>
+        <w:t xml:space="preserve">{%p </w:t>
       </w:r>
       <w:proofErr w:type="spellStart"/>
       <w:r>
@@ -1255,13 +1313,7 @@
         <w:spacing w:line="281" w:lineRule="auto"/>
       </w:pPr>
       <w:r>
-        <w:t>{%</w:t>
-      </w:r>
-      <w:r>
-        <w:t>p</w:t>
-      </w:r>
-      <w:r>
-        <w:t xml:space="preserve"> </w:t>
+        <w:t xml:space="preserve">{%p </w:t>
       </w:r>
       <w:proofErr w:type="spellStart"/>
       <w:r>

</xml_diff>

<commit_message>
Obecné pole pro vepsání požadovaných informací
</commit_message>
<xml_diff>
--- a/docassemble/VzoryPravnichPodani/data/templates/106.docx
+++ b/docassemble/VzoryPravnichPodani/data/templates/106.docx
@@ -1,6 +1,6 @@
 
 <file path=word/document.xml><?xml version="1.0" encoding="utf-8"?>
-<w:document xmlns:wpc="http://schemas.microsoft.com/office/word/2010/wordprocessingCanvas" xmlns:cx="http://schemas.microsoft.com/office/drawing/2014/chartex" xmlns:cx1="http://schemas.microsoft.com/office/drawing/2015/9/8/chartex" xmlns:cx2="http://schemas.microsoft.com/office/drawing/2015/10/21/chartex" xmlns:cx3="http://schemas.microsoft.com/office/drawing/2016/5/9/chartex" xmlns:cx4="http://schemas.microsoft.com/office/drawing/2016/5/10/chartex" xmlns:cx5="http://schemas.microsoft.com/office/drawing/2016/5/11/chartex" xmlns:cx6="http://schemas.microsoft.com/office/drawing/2016/5/12/chartex" xmlns:cx7="http://schemas.microsoft.com/office/drawing/2016/5/13/chartex" xmlns:cx8="http://schemas.microsoft.com/office/drawing/2016/5/14/chartex" xmlns:mc="http://schemas.openxmlformats.org/markup-compatibility/2006" xmlns:aink="http://schemas.microsoft.com/office/drawing/2016/ink" xmlns:am3d="http://schemas.microsoft.com/office/drawing/2017/model3d" xmlns:o="urn:schemas-microsoft-com:office:office" xmlns:r="http://schemas.openxmlformats.org/officeDocument/2006/relationships" xmlns:m="http://schemas.openxmlformats.org/officeDocument/2006/math" xmlns:v="urn:schemas-microsoft-com:vml" xmlns:wp14="http://schemas.microsoft.com/office/word/2010/wordprocessingDrawing" xmlns:wp="http://schemas.openxmlformats.org/drawingml/2006/wordprocessingDrawing" xmlns:w10="urn:schemas-microsoft-com:office:word" xmlns:w="http://schemas.openxmlformats.org/wordprocessingml/2006/main" xmlns:w14="http://schemas.microsoft.com/office/word/2010/wordml" xmlns:w15="http://schemas.microsoft.com/office/word/2012/wordml" xmlns:w16cex="http://schemas.microsoft.com/office/word/2018/wordml/cex" xmlns:w16cid="http://schemas.microsoft.com/office/word/2016/wordml/cid" xmlns:w16="http://schemas.microsoft.com/office/word/2018/wordml" xmlns:w16se="http://schemas.microsoft.com/office/word/2015/wordml/symex" xmlns:wpg="http://schemas.microsoft.com/office/word/2010/wordprocessingGroup" xmlns:wpi="http://schemas.microsoft.com/office/word/2010/wordprocessingInk" xmlns:wne="http://schemas.microsoft.com/office/word/2006/wordml" xmlns:wps="http://schemas.microsoft.com/office/word/2010/wordprocessingShape" mc:Ignorable="w14 w15 w16se w16cid w16 w16cex wp14">
+<w:document xmlns:wpc="http://schemas.microsoft.com/office/word/2010/wordprocessingCanvas" xmlns:cx="http://schemas.microsoft.com/office/drawing/2014/chartex" xmlns:cx1="http://schemas.microsoft.com/office/drawing/2015/9/8/chartex" xmlns:cx2="http://schemas.microsoft.com/office/drawing/2015/10/21/chartex" xmlns:cx3="http://schemas.microsoft.com/office/drawing/2016/5/9/chartex" xmlns:cx4="http://schemas.microsoft.com/office/drawing/2016/5/10/chartex" xmlns:cx5="http://schemas.microsoft.com/office/drawing/2016/5/11/chartex" xmlns:cx6="http://schemas.microsoft.com/office/drawing/2016/5/12/chartex" xmlns:cx7="http://schemas.microsoft.com/office/drawing/2016/5/13/chartex" xmlns:cx8="http://schemas.microsoft.com/office/drawing/2016/5/14/chartex" xmlns:mc="http://schemas.openxmlformats.org/markup-compatibility/2006" xmlns:aink="http://schemas.microsoft.com/office/drawing/2016/ink" xmlns:am3d="http://schemas.microsoft.com/office/drawing/2017/model3d" xmlns:o="urn:schemas-microsoft-com:office:office" xmlns:r="http://schemas.openxmlformats.org/officeDocument/2006/relationships" xmlns:m="http://schemas.openxmlformats.org/officeDocument/2006/math" xmlns:v="urn:schemas-microsoft-com:vml" xmlns:wp14="http://schemas.microsoft.com/office/word/2010/wordprocessingDrawing" xmlns:wp="http://schemas.openxmlformats.org/drawingml/2006/wordprocessingDrawing" xmlns:w10="urn:schemas-microsoft-com:office:word" xmlns:w="http://schemas.openxmlformats.org/wordprocessingml/2006/main" xmlns:w14="http://schemas.microsoft.com/office/word/2010/wordml" xmlns:w15="http://schemas.microsoft.com/office/word/2012/wordml" xmlns:w16cex="http://schemas.microsoft.com/office/word/2018/wordml/cex" xmlns:w16cid="http://schemas.microsoft.com/office/word/2016/wordml/cid" xmlns:w16="http://schemas.microsoft.com/office/word/2018/wordml" xmlns:w16sdtdh="http://schemas.microsoft.com/office/word/2020/wordml/sdtdatahash" xmlns:w16se="http://schemas.microsoft.com/office/word/2015/wordml/symex" xmlns:wpg="http://schemas.microsoft.com/office/word/2010/wordprocessingGroup" xmlns:wpi="http://schemas.microsoft.com/office/word/2010/wordprocessingInk" xmlns:wne="http://schemas.microsoft.com/office/word/2006/wordml" xmlns:wps="http://schemas.microsoft.com/office/word/2010/wordprocessingShape" mc:Ignorable="w14 w15 w16se w16cid w16 w16cex w16sdtdh wp14">
   <w:background w:color="FFFFFF"/>
   <w:body>
     <w:p>
@@ -355,7 +355,13 @@
         <w:jc w:val="both"/>
       </w:pPr>
       <w:r>
-        <w:t>Informace</w:t>
+        <w:rPr>
+          <w:lang w:val="en-GB"/>
+        </w:rPr>
+        <w:t xml:space="preserve">{{ </w:t>
+      </w:r>
+      <w:r>
+        <w:t>Podani.obsah }}</w:t>
       </w:r>
     </w:p>
     <w:p>
@@ -576,7 +582,7 @@
 </file>
 
 <file path=word/endnotes.xml><?xml version="1.0" encoding="utf-8"?>
-<w:endnotes xmlns:wpc="http://schemas.microsoft.com/office/word/2010/wordprocessingCanvas" xmlns:cx="http://schemas.microsoft.com/office/drawing/2014/chartex" xmlns:cx1="http://schemas.microsoft.com/office/drawing/2015/9/8/chartex" xmlns:cx2="http://schemas.microsoft.com/office/drawing/2015/10/21/chartex" xmlns:cx3="http://schemas.microsoft.com/office/drawing/2016/5/9/chartex" xmlns:cx4="http://schemas.microsoft.com/office/drawing/2016/5/10/chartex" xmlns:cx5="http://schemas.microsoft.com/office/drawing/2016/5/11/chartex" xmlns:cx6="http://schemas.microsoft.com/office/drawing/2016/5/12/chartex" xmlns:cx7="http://schemas.microsoft.com/office/drawing/2016/5/13/chartex" xmlns:cx8="http://schemas.microsoft.com/office/drawing/2016/5/14/chartex" xmlns:mc="http://schemas.openxmlformats.org/markup-compatibility/2006" xmlns:aink="http://schemas.microsoft.com/office/drawing/2016/ink" xmlns:am3d="http://schemas.microsoft.com/office/drawing/2017/model3d" xmlns:o="urn:schemas-microsoft-com:office:office" xmlns:r="http://schemas.openxmlformats.org/officeDocument/2006/relationships" xmlns:m="http://schemas.openxmlformats.org/officeDocument/2006/math" xmlns:v="urn:schemas-microsoft-com:vml" xmlns:wp14="http://schemas.microsoft.com/office/word/2010/wordprocessingDrawing" xmlns:wp="http://schemas.openxmlformats.org/drawingml/2006/wordprocessingDrawing" xmlns:w10="urn:schemas-microsoft-com:office:word" xmlns:w="http://schemas.openxmlformats.org/wordprocessingml/2006/main" xmlns:w14="http://schemas.microsoft.com/office/word/2010/wordml" xmlns:w15="http://schemas.microsoft.com/office/word/2012/wordml" xmlns:w16cex="http://schemas.microsoft.com/office/word/2018/wordml/cex" xmlns:w16cid="http://schemas.microsoft.com/office/word/2016/wordml/cid" xmlns:w16="http://schemas.microsoft.com/office/word/2018/wordml" xmlns:w16se="http://schemas.microsoft.com/office/word/2015/wordml/symex" xmlns:wpg="http://schemas.microsoft.com/office/word/2010/wordprocessingGroup" xmlns:wpi="http://schemas.microsoft.com/office/word/2010/wordprocessingInk" xmlns:wne="http://schemas.microsoft.com/office/word/2006/wordml" xmlns:wps="http://schemas.microsoft.com/office/word/2010/wordprocessingShape" mc:Ignorable="w14 w15 w16se w16cid w16 w16cex wp14">
+<w:endnotes xmlns:wpc="http://schemas.microsoft.com/office/word/2010/wordprocessingCanvas" xmlns:cx="http://schemas.microsoft.com/office/drawing/2014/chartex" xmlns:cx1="http://schemas.microsoft.com/office/drawing/2015/9/8/chartex" xmlns:cx2="http://schemas.microsoft.com/office/drawing/2015/10/21/chartex" xmlns:cx3="http://schemas.microsoft.com/office/drawing/2016/5/9/chartex" xmlns:cx4="http://schemas.microsoft.com/office/drawing/2016/5/10/chartex" xmlns:cx5="http://schemas.microsoft.com/office/drawing/2016/5/11/chartex" xmlns:cx6="http://schemas.microsoft.com/office/drawing/2016/5/12/chartex" xmlns:cx7="http://schemas.microsoft.com/office/drawing/2016/5/13/chartex" xmlns:cx8="http://schemas.microsoft.com/office/drawing/2016/5/14/chartex" xmlns:mc="http://schemas.openxmlformats.org/markup-compatibility/2006" xmlns:aink="http://schemas.microsoft.com/office/drawing/2016/ink" xmlns:am3d="http://schemas.microsoft.com/office/drawing/2017/model3d" xmlns:o="urn:schemas-microsoft-com:office:office" xmlns:r="http://schemas.openxmlformats.org/officeDocument/2006/relationships" xmlns:m="http://schemas.openxmlformats.org/officeDocument/2006/math" xmlns:v="urn:schemas-microsoft-com:vml" xmlns:wp14="http://schemas.microsoft.com/office/word/2010/wordprocessingDrawing" xmlns:wp="http://schemas.openxmlformats.org/drawingml/2006/wordprocessingDrawing" xmlns:w10="urn:schemas-microsoft-com:office:word" xmlns:w="http://schemas.openxmlformats.org/wordprocessingml/2006/main" xmlns:w14="http://schemas.microsoft.com/office/word/2010/wordml" xmlns:w15="http://schemas.microsoft.com/office/word/2012/wordml" xmlns:w16cex="http://schemas.microsoft.com/office/word/2018/wordml/cex" xmlns:w16cid="http://schemas.microsoft.com/office/word/2016/wordml/cid" xmlns:w16="http://schemas.microsoft.com/office/word/2018/wordml" xmlns:w16sdtdh="http://schemas.microsoft.com/office/word/2020/wordml/sdtdatahash" xmlns:w16se="http://schemas.microsoft.com/office/word/2015/wordml/symex" xmlns:wpg="http://schemas.microsoft.com/office/word/2010/wordprocessingGroup" xmlns:wpi="http://schemas.microsoft.com/office/word/2010/wordprocessingInk" xmlns:wne="http://schemas.microsoft.com/office/word/2006/wordml" xmlns:wps="http://schemas.microsoft.com/office/word/2010/wordprocessingShape" mc:Ignorable="w14 w15 w16se w16cid w16 w16cex w16sdtdh wp14">
   <w:endnote w:type="separator" w:id="-1">
     <w:p>
       <w:r>
@@ -595,7 +601,7 @@
 </file>
 
 <file path=word/footnotes.xml><?xml version="1.0" encoding="utf-8"?>
-<w:footnotes xmlns:wpc="http://schemas.microsoft.com/office/word/2010/wordprocessingCanvas" xmlns:cx="http://schemas.microsoft.com/office/drawing/2014/chartex" xmlns:cx1="http://schemas.microsoft.com/office/drawing/2015/9/8/chartex" xmlns:cx2="http://schemas.microsoft.com/office/drawing/2015/10/21/chartex" xmlns:cx3="http://schemas.microsoft.com/office/drawing/2016/5/9/chartex" xmlns:cx4="http://schemas.microsoft.com/office/drawing/2016/5/10/chartex" xmlns:cx5="http://schemas.microsoft.com/office/drawing/2016/5/11/chartex" xmlns:cx6="http://schemas.microsoft.com/office/drawing/2016/5/12/chartex" xmlns:cx7="http://schemas.microsoft.com/office/drawing/2016/5/13/chartex" xmlns:cx8="http://schemas.microsoft.com/office/drawing/2016/5/14/chartex" xmlns:mc="http://schemas.openxmlformats.org/markup-compatibility/2006" xmlns:aink="http://schemas.microsoft.com/office/drawing/2016/ink" xmlns:am3d="http://schemas.microsoft.com/office/drawing/2017/model3d" xmlns:o="urn:schemas-microsoft-com:office:office" xmlns:r="http://schemas.openxmlformats.org/officeDocument/2006/relationships" xmlns:m="http://schemas.openxmlformats.org/officeDocument/2006/math" xmlns:v="urn:schemas-microsoft-com:vml" xmlns:wp14="http://schemas.microsoft.com/office/word/2010/wordprocessingDrawing" xmlns:wp="http://schemas.openxmlformats.org/drawingml/2006/wordprocessingDrawing" xmlns:w10="urn:schemas-microsoft-com:office:word" xmlns:w="http://schemas.openxmlformats.org/wordprocessingml/2006/main" xmlns:w14="http://schemas.microsoft.com/office/word/2010/wordml" xmlns:w15="http://schemas.microsoft.com/office/word/2012/wordml" xmlns:w16cex="http://schemas.microsoft.com/office/word/2018/wordml/cex" xmlns:w16cid="http://schemas.microsoft.com/office/word/2016/wordml/cid" xmlns:w16="http://schemas.microsoft.com/office/word/2018/wordml" xmlns:w16se="http://schemas.microsoft.com/office/word/2015/wordml/symex" xmlns:wpg="http://schemas.microsoft.com/office/word/2010/wordprocessingGroup" xmlns:wpi="http://schemas.microsoft.com/office/word/2010/wordprocessingInk" xmlns:wne="http://schemas.microsoft.com/office/word/2006/wordml" xmlns:wps="http://schemas.microsoft.com/office/word/2010/wordprocessingShape" mc:Ignorable="w14 w15 w16se w16cid w16 w16cex wp14">
+<w:footnotes xmlns:wpc="http://schemas.microsoft.com/office/word/2010/wordprocessingCanvas" xmlns:cx="http://schemas.microsoft.com/office/drawing/2014/chartex" xmlns:cx1="http://schemas.microsoft.com/office/drawing/2015/9/8/chartex" xmlns:cx2="http://schemas.microsoft.com/office/drawing/2015/10/21/chartex" xmlns:cx3="http://schemas.microsoft.com/office/drawing/2016/5/9/chartex" xmlns:cx4="http://schemas.microsoft.com/office/drawing/2016/5/10/chartex" xmlns:cx5="http://schemas.microsoft.com/office/drawing/2016/5/11/chartex" xmlns:cx6="http://schemas.microsoft.com/office/drawing/2016/5/12/chartex" xmlns:cx7="http://schemas.microsoft.com/office/drawing/2016/5/13/chartex" xmlns:cx8="http://schemas.microsoft.com/office/drawing/2016/5/14/chartex" xmlns:mc="http://schemas.openxmlformats.org/markup-compatibility/2006" xmlns:aink="http://schemas.microsoft.com/office/drawing/2016/ink" xmlns:am3d="http://schemas.microsoft.com/office/drawing/2017/model3d" xmlns:o="urn:schemas-microsoft-com:office:office" xmlns:r="http://schemas.openxmlformats.org/officeDocument/2006/relationships" xmlns:m="http://schemas.openxmlformats.org/officeDocument/2006/math" xmlns:v="urn:schemas-microsoft-com:vml" xmlns:wp14="http://schemas.microsoft.com/office/word/2010/wordprocessingDrawing" xmlns:wp="http://schemas.openxmlformats.org/drawingml/2006/wordprocessingDrawing" xmlns:w10="urn:schemas-microsoft-com:office:word" xmlns:w="http://schemas.openxmlformats.org/wordprocessingml/2006/main" xmlns:w14="http://schemas.microsoft.com/office/word/2010/wordml" xmlns:w15="http://schemas.microsoft.com/office/word/2012/wordml" xmlns:w16cex="http://schemas.microsoft.com/office/word/2018/wordml/cex" xmlns:w16cid="http://schemas.microsoft.com/office/word/2016/wordml/cid" xmlns:w16="http://schemas.microsoft.com/office/word/2018/wordml" xmlns:w16sdtdh="http://schemas.microsoft.com/office/word/2020/wordml/sdtdatahash" xmlns:w16se="http://schemas.microsoft.com/office/word/2015/wordml/symex" xmlns:wpg="http://schemas.microsoft.com/office/word/2010/wordprocessingGroup" xmlns:wpi="http://schemas.microsoft.com/office/word/2010/wordprocessingInk" xmlns:wne="http://schemas.microsoft.com/office/word/2006/wordml" xmlns:wps="http://schemas.microsoft.com/office/word/2010/wordprocessingShape" mc:Ignorable="w14 w15 w16se w16cid w16 w16cex w16sdtdh wp14">
   <w:footnote w:type="separator" w:id="-1">
     <w:p>
       <w:r>
@@ -614,7 +620,7 @@
 </file>
 
 <file path=word/numbering.xml><?xml version="1.0" encoding="utf-8"?>
-<w:numbering xmlns:wpc="http://schemas.microsoft.com/office/word/2010/wordprocessingCanvas" xmlns:cx="http://schemas.microsoft.com/office/drawing/2014/chartex" xmlns:cx1="http://schemas.microsoft.com/office/drawing/2015/9/8/chartex" xmlns:cx2="http://schemas.microsoft.com/office/drawing/2015/10/21/chartex" xmlns:cx3="http://schemas.microsoft.com/office/drawing/2016/5/9/chartex" xmlns:cx4="http://schemas.microsoft.com/office/drawing/2016/5/10/chartex" xmlns:cx5="http://schemas.microsoft.com/office/drawing/2016/5/11/chartex" xmlns:cx6="http://schemas.microsoft.com/office/drawing/2016/5/12/chartex" xmlns:cx7="http://schemas.microsoft.com/office/drawing/2016/5/13/chartex" xmlns:cx8="http://schemas.microsoft.com/office/drawing/2016/5/14/chartex" xmlns:mc="http://schemas.openxmlformats.org/markup-compatibility/2006" xmlns:aink="http://schemas.microsoft.com/office/drawing/2016/ink" xmlns:am3d="http://schemas.microsoft.com/office/drawing/2017/model3d" xmlns:o="urn:schemas-microsoft-com:office:office" xmlns:r="http://schemas.openxmlformats.org/officeDocument/2006/relationships" xmlns:m="http://schemas.openxmlformats.org/officeDocument/2006/math" xmlns:v="urn:schemas-microsoft-com:vml" xmlns:wp14="http://schemas.microsoft.com/office/word/2010/wordprocessingDrawing" xmlns:wp="http://schemas.openxmlformats.org/drawingml/2006/wordprocessingDrawing" xmlns:w10="urn:schemas-microsoft-com:office:word" xmlns:w="http://schemas.openxmlformats.org/wordprocessingml/2006/main" xmlns:w14="http://schemas.microsoft.com/office/word/2010/wordml" xmlns:w15="http://schemas.microsoft.com/office/word/2012/wordml" xmlns:w16cex="http://schemas.microsoft.com/office/word/2018/wordml/cex" xmlns:w16cid="http://schemas.microsoft.com/office/word/2016/wordml/cid" xmlns:w16="http://schemas.microsoft.com/office/word/2018/wordml" xmlns:w16se="http://schemas.microsoft.com/office/word/2015/wordml/symex" xmlns:wpg="http://schemas.microsoft.com/office/word/2010/wordprocessingGroup" xmlns:wpi="http://schemas.microsoft.com/office/word/2010/wordprocessingInk" xmlns:wne="http://schemas.microsoft.com/office/word/2006/wordml" xmlns:wps="http://schemas.microsoft.com/office/word/2010/wordprocessingShape" mc:Ignorable="w14 w15 w16se w16cid w16 w16cex wp14">
+<w:numbering xmlns:wpc="http://schemas.microsoft.com/office/word/2010/wordprocessingCanvas" xmlns:cx="http://schemas.microsoft.com/office/drawing/2014/chartex" xmlns:cx1="http://schemas.microsoft.com/office/drawing/2015/9/8/chartex" xmlns:cx2="http://schemas.microsoft.com/office/drawing/2015/10/21/chartex" xmlns:cx3="http://schemas.microsoft.com/office/drawing/2016/5/9/chartex" xmlns:cx4="http://schemas.microsoft.com/office/drawing/2016/5/10/chartex" xmlns:cx5="http://schemas.microsoft.com/office/drawing/2016/5/11/chartex" xmlns:cx6="http://schemas.microsoft.com/office/drawing/2016/5/12/chartex" xmlns:cx7="http://schemas.microsoft.com/office/drawing/2016/5/13/chartex" xmlns:cx8="http://schemas.microsoft.com/office/drawing/2016/5/14/chartex" xmlns:mc="http://schemas.openxmlformats.org/markup-compatibility/2006" xmlns:aink="http://schemas.microsoft.com/office/drawing/2016/ink" xmlns:am3d="http://schemas.microsoft.com/office/drawing/2017/model3d" xmlns:o="urn:schemas-microsoft-com:office:office" xmlns:r="http://schemas.openxmlformats.org/officeDocument/2006/relationships" xmlns:m="http://schemas.openxmlformats.org/officeDocument/2006/math" xmlns:v="urn:schemas-microsoft-com:vml" xmlns:wp14="http://schemas.microsoft.com/office/word/2010/wordprocessingDrawing" xmlns:wp="http://schemas.openxmlformats.org/drawingml/2006/wordprocessingDrawing" xmlns:w10="urn:schemas-microsoft-com:office:word" xmlns:w="http://schemas.openxmlformats.org/wordprocessingml/2006/main" xmlns:w14="http://schemas.microsoft.com/office/word/2010/wordml" xmlns:w15="http://schemas.microsoft.com/office/word/2012/wordml" xmlns:w16cex="http://schemas.microsoft.com/office/word/2018/wordml/cex" xmlns:w16cid="http://schemas.microsoft.com/office/word/2016/wordml/cid" xmlns:w16="http://schemas.microsoft.com/office/word/2018/wordml" xmlns:w16sdtdh="http://schemas.microsoft.com/office/word/2020/wordml/sdtdatahash" xmlns:w16se="http://schemas.microsoft.com/office/word/2015/wordml/symex" xmlns:wpg="http://schemas.microsoft.com/office/word/2010/wordprocessingGroup" xmlns:wpi="http://schemas.microsoft.com/office/word/2010/wordprocessingInk" xmlns:wne="http://schemas.microsoft.com/office/word/2006/wordml" xmlns:wps="http://schemas.microsoft.com/office/word/2010/wordprocessingShape" mc:Ignorable="w14 w15 w16se w16cid w16 w16cex w16sdtdh wp14">
   <w:abstractNum w:abstractNumId="0" w15:restartNumberingAfterBreak="0">
     <w:nsid w:val="00000001"/>
     <w:multiLevelType w:val="multilevel"/>
@@ -1973,7 +1979,7 @@
 </file>
 
 <file path=word/styles.xml><?xml version="1.0" encoding="utf-8"?>
-<w:styles xmlns:mc="http://schemas.openxmlformats.org/markup-compatibility/2006" xmlns:r="http://schemas.openxmlformats.org/officeDocument/2006/relationships" xmlns:w="http://schemas.openxmlformats.org/wordprocessingml/2006/main" xmlns:w14="http://schemas.microsoft.com/office/word/2010/wordml" xmlns:w15="http://schemas.microsoft.com/office/word/2012/wordml" xmlns:w16cex="http://schemas.microsoft.com/office/word/2018/wordml/cex" xmlns:w16cid="http://schemas.microsoft.com/office/word/2016/wordml/cid" xmlns:w16="http://schemas.microsoft.com/office/word/2018/wordml" xmlns:w16se="http://schemas.microsoft.com/office/word/2015/wordml/symex" mc:Ignorable="w14 w15 w16se w16cid w16 w16cex">
+<w:styles xmlns:mc="http://schemas.openxmlformats.org/markup-compatibility/2006" xmlns:r="http://schemas.openxmlformats.org/officeDocument/2006/relationships" xmlns:w="http://schemas.openxmlformats.org/wordprocessingml/2006/main" xmlns:w14="http://schemas.microsoft.com/office/word/2010/wordml" xmlns:w15="http://schemas.microsoft.com/office/word/2012/wordml" xmlns:w16cex="http://schemas.microsoft.com/office/word/2018/wordml/cex" xmlns:w16cid="http://schemas.microsoft.com/office/word/2016/wordml/cid" xmlns:w16="http://schemas.microsoft.com/office/word/2018/wordml" xmlns:w16sdtdh="http://schemas.microsoft.com/office/word/2020/wordml/sdtdatahash" xmlns:w16se="http://schemas.microsoft.com/office/word/2015/wordml/symex" mc:Ignorable="w14 w15 w16se w16cid w16 w16cex w16sdtdh">
   <w:docDefaults>
     <w:rPrDefault>
       <w:rPr>

</xml_diff>

<commit_message>
Rozvoj žádosti o informace
</commit_message>
<xml_diff>
--- a/docassemble/VzoryPravnichPodani/data/templates/106.docx
+++ b/docassemble/VzoryPravnichPodani/data/templates/106.docx
@@ -30,35 +30,7 @@
         <w:rPr>
           <w:bCs/>
         </w:rPr>
-        <w:t xml:space="preserve">{%p </w:t>
-      </w:r>
-      <w:proofErr w:type="spellStart"/>
-      <w:r>
-        <w:rPr>
-          <w:bCs/>
-        </w:rPr>
-        <w:t>if</w:t>
-      </w:r>
-      <w:proofErr w:type="spellEnd"/>
-      <w:r>
-        <w:rPr>
-          <w:bCs/>
-        </w:rPr>
-        <w:t xml:space="preserve"> </w:t>
-      </w:r>
-      <w:proofErr w:type="spellStart"/>
-      <w:r>
-        <w:rPr>
-          <w:bCs/>
-        </w:rPr>
-        <w:t>Podatel.forma</w:t>
-      </w:r>
-      <w:proofErr w:type="spellEnd"/>
-      <w:r>
-        <w:rPr>
-          <w:bCs/>
-        </w:rPr>
-        <w:t xml:space="preserve"> == ‘PO‘ %}</w:t>
+        <w:t>{%p if Podatel.forma == ‘PO‘ %}</w:t>
       </w:r>
     </w:p>
     <w:p>
@@ -67,13 +39,8 @@
       </w:pPr>
       <w:proofErr w:type="gramStart"/>
       <w:r>
-        <w:t xml:space="preserve">{{ </w:t>
-      </w:r>
-      <w:proofErr w:type="spellStart"/>
-      <w:r>
-        <w:t>Podatel.name.text</w:t>
-      </w:r>
-      <w:proofErr w:type="spellEnd"/>
+        <w:t>{{ Podatel.name.text</w:t>
+      </w:r>
       <w:proofErr w:type="gramEnd"/>
       <w:r>
         <w:t xml:space="preserve"> }}</w:t>
@@ -88,13 +55,8 @@
       </w:r>
       <w:proofErr w:type="gramStart"/>
       <w:r>
-        <w:t xml:space="preserve">{{ </w:t>
-      </w:r>
-      <w:proofErr w:type="spellStart"/>
-      <w:r>
-        <w:t>Podatel.ic</w:t>
-      </w:r>
-      <w:proofErr w:type="spellEnd"/>
+        <w:t>{{ Podatel.ic</w:t>
+      </w:r>
       <w:proofErr w:type="gramEnd"/>
       <w:r>
         <w:t xml:space="preserve"> }} </w:t>
@@ -109,13 +71,8 @@
       </w:r>
       <w:proofErr w:type="gramStart"/>
       <w:r>
-        <w:t xml:space="preserve">{{ </w:t>
-      </w:r>
-      <w:proofErr w:type="spellStart"/>
-      <w:r>
-        <w:t>Podatel.address</w:t>
-      </w:r>
-      <w:proofErr w:type="spellEnd"/>
+        <w:t>{{ Podatel.address</w:t>
+      </w:r>
       <w:proofErr w:type="gramEnd"/>
       <w:r>
         <w:t xml:space="preserve"> }}</w:t>
@@ -126,15 +83,7 @@
         <w:pStyle w:val="Adresa"/>
       </w:pPr>
       <w:r>
-        <w:t xml:space="preserve">{%p </w:t>
-      </w:r>
-      <w:proofErr w:type="spellStart"/>
-      <w:r>
-        <w:t>else</w:t>
-      </w:r>
-      <w:proofErr w:type="spellEnd"/>
-      <w:r>
-        <w:t xml:space="preserve"> %}</w:t>
+        <w:t>{%p else %}</w:t>
       </w:r>
     </w:p>
     <w:p>
@@ -143,13 +92,8 @@
       </w:pPr>
       <w:proofErr w:type="gramStart"/>
       <w:r>
-        <w:t xml:space="preserve">{{ </w:t>
-      </w:r>
-      <w:proofErr w:type="spellStart"/>
-      <w:r>
-        <w:t>Podatel.name.text</w:t>
-      </w:r>
-      <w:proofErr w:type="spellEnd"/>
+        <w:t>{{ Podatel.name.text</w:t>
+      </w:r>
       <w:proofErr w:type="gramEnd"/>
       <w:r>
         <w:t xml:space="preserve"> }}</w:t>
@@ -161,13 +105,8 @@
       </w:pPr>
       <w:proofErr w:type="gramStart"/>
       <w:r>
-        <w:t xml:space="preserve">{{ </w:t>
-      </w:r>
-      <w:proofErr w:type="spellStart"/>
-      <w:r>
-        <w:t>Podatel.address</w:t>
-      </w:r>
-      <w:proofErr w:type="spellEnd"/>
+        <w:t>{{ Podatel.address</w:t>
+      </w:r>
       <w:proofErr w:type="gramEnd"/>
       <w:r>
         <w:t xml:space="preserve"> }}</w:t>
@@ -183,13 +122,8 @@
       </w:r>
       <w:proofErr w:type="gramStart"/>
       <w:r>
-        <w:t xml:space="preserve">{{ </w:t>
-      </w:r>
-      <w:proofErr w:type="spellStart"/>
-      <w:r>
-        <w:t>Podatel.birthday</w:t>
-      </w:r>
-      <w:proofErr w:type="spellEnd"/>
+        <w:t>{{ Podatel.birthday</w:t>
+      </w:r>
       <w:proofErr w:type="gramEnd"/>
       <w:r>
         <w:t xml:space="preserve"> }}</w:t>
@@ -201,15 +135,7 @@
         <w:jc w:val="left"/>
       </w:pPr>
       <w:r>
-        <w:t xml:space="preserve">{%p </w:t>
-      </w:r>
-      <w:proofErr w:type="spellStart"/>
-      <w:r>
-        <w:t>endif</w:t>
-      </w:r>
-      <w:proofErr w:type="spellEnd"/>
-      <w:r>
-        <w:t xml:space="preserve"> %}</w:t>
+        <w:t>{%p endif %}</w:t>
       </w:r>
     </w:p>
     <w:p>
@@ -233,26 +159,55 @@
       </w:pPr>
       <w:proofErr w:type="gramStart"/>
       <w:r>
-        <w:t xml:space="preserve">{{ </w:t>
-      </w:r>
-      <w:proofErr w:type="spellStart"/>
-      <w:r>
-        <w:t>Adresat.name.text</w:t>
-      </w:r>
-      <w:proofErr w:type="spellEnd"/>
+        <w:t>{{ Adresat.name.text</w:t>
+      </w:r>
       <w:proofErr w:type="gramEnd"/>
       <w:r>
         <w:t xml:space="preserve"> }}</w:t>
       </w:r>
       <w:r>
         <w:br/>
-        <w:t xml:space="preserve">{{ </w:t>
-      </w:r>
-      <w:proofErr w:type="spellStart"/>
-      <w:r>
-        <w:t>Adresat.ulice</w:t>
-      </w:r>
-      <w:proofErr w:type="spellEnd"/>
+        <w:t>{{ Adresat.ulice }}</w:t>
+      </w:r>
+    </w:p>
+    <w:p>
+      <w:pPr>
+        <w:pStyle w:val="Adresa"/>
+      </w:pPr>
+      <w:proofErr w:type="gramStart"/>
+      <w:r>
+        <w:t>{{ Adresat.psc</w:t>
+      </w:r>
+      <w:proofErr w:type="gramEnd"/>
+      <w:r>
+        <w:t xml:space="preserve"> }} {{ Adresat.obec }}</w:t>
+      </w:r>
+    </w:p>
+    <w:p>
+      <w:pPr>
+        <w:pStyle w:val="Adresa"/>
+      </w:pPr>
+      <w:r>
+        <w:t>{%p if Podani.forma == ‘datovka’ %}</w:t>
+      </w:r>
+    </w:p>
+    <w:p>
+      <w:pPr>
+        <w:pStyle w:val="Adresa"/>
+      </w:pPr>
+    </w:p>
+    <w:p>
+      <w:pPr>
+        <w:pStyle w:val="Adresa"/>
+      </w:pPr>
+      <w:r>
+        <w:t xml:space="preserve">IDDS: </w:t>
+      </w:r>
+      <w:proofErr w:type="gramStart"/>
+      <w:r>
+        <w:t>{{ Adresat.idds</w:t>
+      </w:r>
+      <w:proofErr w:type="gramEnd"/>
       <w:r>
         <w:t xml:space="preserve"> }}</w:t>
       </w:r>
@@ -261,100 +216,8 @@
       <w:pPr>
         <w:pStyle w:val="Adresa"/>
       </w:pPr>
-      <w:proofErr w:type="gramStart"/>
-      <w:r>
-        <w:t xml:space="preserve">{{ </w:t>
-      </w:r>
-      <w:proofErr w:type="spellStart"/>
-      <w:r>
-        <w:t>Adresat.psc</w:t>
-      </w:r>
-      <w:proofErr w:type="spellEnd"/>
-      <w:proofErr w:type="gramEnd"/>
-      <w:r>
-        <w:t xml:space="preserve"> }} {{ </w:t>
-      </w:r>
-      <w:proofErr w:type="spellStart"/>
-      <w:r>
-        <w:t>Adresat.obec</w:t>
-      </w:r>
-      <w:proofErr w:type="spellEnd"/>
-      <w:r>
-        <w:t xml:space="preserve"> }}</w:t>
-      </w:r>
-    </w:p>
-    <w:p>
-      <w:pPr>
-        <w:pStyle w:val="Adresa"/>
-      </w:pPr>
-      <w:r>
-        <w:t xml:space="preserve">{%p </w:t>
-      </w:r>
-      <w:proofErr w:type="spellStart"/>
-      <w:r>
-        <w:t>if</w:t>
-      </w:r>
-      <w:proofErr w:type="spellEnd"/>
-      <w:r>
-        <w:t xml:space="preserve"> </w:t>
-      </w:r>
-      <w:proofErr w:type="spellStart"/>
-      <w:r>
-        <w:t>Podani.forma</w:t>
-      </w:r>
-      <w:proofErr w:type="spellEnd"/>
-      <w:r>
-        <w:t xml:space="preserve"> == ‘</w:t>
-      </w:r>
-      <w:proofErr w:type="spellStart"/>
-      <w:r>
-        <w:t>datovka</w:t>
-      </w:r>
-      <w:proofErr w:type="spellEnd"/>
-      <w:r>
-        <w:t>’ %}</w:t>
-      </w:r>
-    </w:p>
-    <w:p>
-      <w:pPr>
-        <w:pStyle w:val="Adresa"/>
-      </w:pPr>
-    </w:p>
-    <w:p>
-      <w:pPr>
-        <w:pStyle w:val="Adresa"/>
-      </w:pPr>
-      <w:r>
-        <w:t xml:space="preserve">IDDS: </w:t>
-      </w:r>
-      <w:proofErr w:type="gramStart"/>
-      <w:r>
-        <w:t xml:space="preserve">{{ </w:t>
-      </w:r>
-      <w:proofErr w:type="spellStart"/>
-      <w:r>
-        <w:t>Adresat.idds</w:t>
-      </w:r>
-      <w:proofErr w:type="spellEnd"/>
-      <w:proofErr w:type="gramEnd"/>
-      <w:r>
-        <w:t xml:space="preserve"> }}</w:t>
-      </w:r>
-    </w:p>
-    <w:p>
-      <w:pPr>
-        <w:pStyle w:val="Adresa"/>
-      </w:pPr>
-      <w:r>
-        <w:t xml:space="preserve">{%p </w:t>
-      </w:r>
-      <w:proofErr w:type="spellStart"/>
-      <w:r>
-        <w:t>endif</w:t>
-      </w:r>
-      <w:proofErr w:type="spellEnd"/>
-      <w:r>
-        <w:t xml:space="preserve"> %}</w:t>
+      <w:r>
+        <w:t>{%p endif %}</w:t>
       </w:r>
     </w:p>
     <w:p>
@@ -387,78 +250,71 @@
         <w:rPr>
           <w:color w:val="000000"/>
         </w:rPr>
-        <w:t xml:space="preserve">{{ </w:t>
-      </w:r>
-      <w:proofErr w:type="spellStart"/>
+        <w:t>{{ format</w:t>
+      </w:r>
+      <w:proofErr w:type="gramEnd"/>
       <w:r>
         <w:rPr>
           <w:color w:val="000000"/>
         </w:rPr>
-        <w:t>format</w:t>
+        <w:t>_date(today(), format=‘dd.MM.yyyy‘)  }}</w:t>
+      </w:r>
+    </w:p>
+    <w:p>
+      <w:pPr>
+        <w:pStyle w:val="Nzev1"/>
+      </w:pPr>
+      <w:r>
+        <w:t xml:space="preserve">Žádost o poskytnutí informací </w:t>
+      </w:r>
+    </w:p>
+    <w:p>
+      <w:pPr>
+        <w:jc w:val="both"/>
+      </w:pPr>
+      <w:r>
+        <w:t>Podatel tímto žádá, v</w:t>
+      </w:r>
+      <w:r>
+        <w:t>e</w:t>
+      </w:r>
+      <w:r>
+        <w:t> smyslu zákona č.</w:t>
+      </w:r>
+      <w:r>
+        <w:t xml:space="preserve"> </w:t>
+      </w:r>
+      <w:r>
+        <w:t>1</w:t>
+      </w:r>
+      <w:r>
+        <w:t>06</w:t>
+      </w:r>
+      <w:r>
+        <w:t>/199</w:t>
+      </w:r>
+      <w:r>
+        <w:t>9</w:t>
+      </w:r>
+      <w:r>
+        <w:t xml:space="preserve"> Sb., o </w:t>
+      </w:r>
+      <w:r>
+        <w:t>svobodném přístupu k informacím</w:t>
+      </w:r>
+      <w:r>
+        <w:t xml:space="preserve">, ve znění pozdějších předpisů, </w:t>
+      </w:r>
+      <w:proofErr w:type="gramStart"/>
+      <w:r>
+        <w:t>{{ Adresat.name</w:t>
       </w:r>
       <w:proofErr w:type="gramEnd"/>
       <w:r>
-        <w:rPr>
-          <w:color w:val="000000"/>
-        </w:rPr>
-        <w:t>_date</w:t>
-      </w:r>
-      <w:proofErr w:type="spellEnd"/>
-      <w:r>
-        <w:rPr>
-          <w:color w:val="000000"/>
-        </w:rPr>
-        <w:t>(</w:t>
-      </w:r>
-      <w:proofErr w:type="spellStart"/>
-      <w:r>
-        <w:rPr>
-          <w:color w:val="000000"/>
-        </w:rPr>
-        <w:t>today</w:t>
-      </w:r>
-      <w:proofErr w:type="spellEnd"/>
-      <w:r>
-        <w:rPr>
-          <w:color w:val="000000"/>
-        </w:rPr>
-        <w:t xml:space="preserve">(), </w:t>
-      </w:r>
-      <w:proofErr w:type="spellStart"/>
-      <w:r>
-        <w:rPr>
-          <w:color w:val="000000"/>
-        </w:rPr>
-        <w:t>format</w:t>
-      </w:r>
-      <w:proofErr w:type="spellEnd"/>
-      <w:r>
-        <w:rPr>
-          <w:color w:val="000000"/>
-        </w:rPr>
-        <w:t>=‘</w:t>
-      </w:r>
-      <w:proofErr w:type="spellStart"/>
-      <w:r>
-        <w:rPr>
-          <w:color w:val="000000"/>
-        </w:rPr>
-        <w:t>dd.MM.yyyy</w:t>
-      </w:r>
-      <w:proofErr w:type="spellEnd"/>
-      <w:r>
-        <w:rPr>
-          <w:color w:val="000000"/>
-        </w:rPr>
-        <w:t>‘)  }}</w:t>
-      </w:r>
-    </w:p>
-    <w:p>
-      <w:pPr>
-        <w:pStyle w:val="Nzev1"/>
-      </w:pPr>
-      <w:r>
-        <w:t xml:space="preserve">Žádost o poskytnutí informací </w:t>
+        <w:t xml:space="preserve"> }}</w:t>
+      </w:r>
+      <w:r>
+        <w:t xml:space="preserve"> o poskytnutí následujících informací:</w:t>
       </w:r>
     </w:p>
     <w:p>
@@ -466,64 +322,7 @@
         <w:jc w:val="both"/>
       </w:pPr>
       <w:r>
-        <w:t>Podatel tímto žádá, v</w:t>
-      </w:r>
-      <w:r>
-        <w:t>e</w:t>
-      </w:r>
-      <w:r>
-        <w:t> smyslu zákona č.</w:t>
-      </w:r>
-      <w:r>
-        <w:t xml:space="preserve"> </w:t>
-      </w:r>
-      <w:r>
-        <w:t>1</w:t>
-      </w:r>
-      <w:r>
-        <w:t>06</w:t>
-      </w:r>
-      <w:r>
-        <w:t>/199</w:t>
-      </w:r>
-      <w:r>
-        <w:t>9</w:t>
-      </w:r>
-      <w:r>
-        <w:t xml:space="preserve"> Sb., o </w:t>
-      </w:r>
-      <w:r>
-        <w:t>svobodném přístupu k informacím</w:t>
-      </w:r>
-      <w:r>
-        <w:t xml:space="preserve">, ve znění pozdějších předpisů, </w:t>
-      </w:r>
-      <w:proofErr w:type="gramStart"/>
-      <w:r>
-        <w:t>{{ Adresat.name</w:t>
-      </w:r>
-      <w:proofErr w:type="gramEnd"/>
-      <w:r>
-        <w:t xml:space="preserve"> }}</w:t>
-      </w:r>
-      <w:r>
-        <w:t xml:space="preserve"> o poskytnutí následujících informací:</w:t>
-      </w:r>
-    </w:p>
-    <w:p>
-      <w:pPr>
-        <w:jc w:val="both"/>
-      </w:pPr>
-      <w:r>
-        <w:t xml:space="preserve">{%p </w:t>
-      </w:r>
-      <w:proofErr w:type="spellStart"/>
-      <w:r>
-        <w:t>if</w:t>
-      </w:r>
-      <w:proofErr w:type="spellEnd"/>
-      <w:r>
-        <w:t xml:space="preserve"> zdroj == ‘HS’ %}</w:t>
+        <w:t>{%p if zdroj == ‘HS’ %}</w:t>
       </w:r>
     </w:p>
     <w:p>
@@ -543,30 +342,23 @@
         <w:t>{{</w:t>
       </w:r>
       <w:r>
-        <w:t xml:space="preserve"> </w:t>
-      </w:r>
-      <w:proofErr w:type="spellStart"/>
-      <w:r>
-        <w:t>Podani.smlouvaC</w:t>
+        <w:t xml:space="preserve"> Podani.smlouvaC</w:t>
       </w:r>
       <w:r>
         <w:t>islo</w:t>
       </w:r>
-      <w:proofErr w:type="spellEnd"/>
       <w:proofErr w:type="gramEnd"/>
       <w:r>
         <w:t xml:space="preserve"> }} uzavřené dne {{ </w:t>
       </w:r>
-      <w:proofErr w:type="spellStart"/>
       <w:r>
         <w:t>Podani.smlouvaD</w:t>
       </w:r>
       <w:r>
-        <w:t>atum</w:t>
-      </w:r>
-      <w:proofErr w:type="spellEnd"/>
-      <w:r>
-        <w:t xml:space="preserve"> }}</w:t>
+        <w:t>atum }}</w:t>
+      </w:r>
+      <w:r>
+        <w:t xml:space="preserve"> a jaký postup k jejímu uzavření vedl.</w:t>
       </w:r>
     </w:p>
     <w:p>
@@ -574,23 +366,7 @@
         <w:jc w:val="both"/>
       </w:pPr>
       <w:r>
-        <w:t xml:space="preserve">{%p </w:t>
-      </w:r>
-      <w:proofErr w:type="spellStart"/>
-      <w:r>
-        <w:t>elif</w:t>
-      </w:r>
-      <w:proofErr w:type="spellEnd"/>
-      <w:r>
-        <w:t xml:space="preserve"> zdroj == ‘</w:t>
-      </w:r>
-      <w:proofErr w:type="spellStart"/>
-      <w:r>
-        <w:t>odpad_stavebko</w:t>
-      </w:r>
-      <w:proofErr w:type="spellEnd"/>
-      <w:r>
-        <w:t>’ %}</w:t>
+        <w:t>{%p elif zdroj == ‘odpad_stavebko’ %}</w:t>
       </w:r>
     </w:p>
     <w:p>
@@ -607,35 +383,14 @@
       </w:r>
       <w:proofErr w:type="gramStart"/>
       <w:r>
-        <w:t xml:space="preserve">{{ </w:t>
-      </w:r>
-      <w:proofErr w:type="spellStart"/>
-      <w:r>
-        <w:t>url</w:t>
+        <w:t>{{ url</w:t>
       </w:r>
       <w:proofErr w:type="gramEnd"/>
       <w:r>
-        <w:t>_args</w:t>
-      </w:r>
-      <w:proofErr w:type="spellEnd"/>
-      <w:r>
-        <w:t>['</w:t>
-      </w:r>
-      <w:proofErr w:type="spellStart"/>
-      <w:r>
-        <w:t>id_zarizeni</w:t>
-      </w:r>
-      <w:proofErr w:type="spellEnd"/>
-      <w:r>
-        <w:t xml:space="preserve">'] }} na adrese {{ </w:t>
-      </w:r>
-      <w:proofErr w:type="spellStart"/>
-      <w:r>
-        <w:t>url_args</w:t>
-      </w:r>
-      <w:proofErr w:type="spellEnd"/>
-      <w:r>
-        <w:t>['adresa']</w:t>
+        <w:t xml:space="preserve">_args['id_zarizeni'] }} na adrese {{ </w:t>
+      </w:r>
+      <w:r>
+        <w:t>url_args['adresa']</w:t>
       </w:r>
       <w:r>
         <w:t xml:space="preserve"> }}</w:t>
@@ -646,23 +401,7 @@
         <w:jc w:val="both"/>
       </w:pPr>
       <w:r>
-        <w:t xml:space="preserve">{%p </w:t>
-      </w:r>
-      <w:proofErr w:type="spellStart"/>
-      <w:r>
-        <w:t>elif</w:t>
-      </w:r>
-      <w:proofErr w:type="spellEnd"/>
-      <w:r>
-        <w:t xml:space="preserve"> zdroj == ‘</w:t>
-      </w:r>
-      <w:proofErr w:type="spellStart"/>
-      <w:r>
-        <w:t>odpad_kraj</w:t>
-      </w:r>
-      <w:proofErr w:type="spellEnd"/>
-      <w:r>
-        <w:t>’ %}</w:t>
+        <w:t>{%p elif zdroj == ‘odpad_kraj’ %}</w:t>
       </w:r>
     </w:p>
     <w:p>
@@ -688,35 +427,11 @@
       </w:r>
       <w:proofErr w:type="gramStart"/>
       <w:r>
-        <w:t xml:space="preserve">{{ </w:t>
-      </w:r>
-      <w:proofErr w:type="spellStart"/>
-      <w:r>
-        <w:t>url</w:t>
+        <w:t>{{ url</w:t>
       </w:r>
       <w:proofErr w:type="gramEnd"/>
       <w:r>
-        <w:t>_args</w:t>
-      </w:r>
-      <w:proofErr w:type="spellEnd"/>
-      <w:r>
-        <w:t>['</w:t>
-      </w:r>
-      <w:proofErr w:type="spellStart"/>
-      <w:r>
-        <w:t>id_zarizeni</w:t>
-      </w:r>
-      <w:proofErr w:type="spellEnd"/>
-      <w:r>
-        <w:t xml:space="preserve">'] }} na adrese {{ </w:t>
-      </w:r>
-      <w:proofErr w:type="spellStart"/>
-      <w:r>
-        <w:t>url_args</w:t>
-      </w:r>
-      <w:proofErr w:type="spellEnd"/>
-      <w:r>
-        <w:t>['adresa'] }}</w:t>
+        <w:t>_args['id_zarizeni'] }} na adrese {{ url_args['adresa'] }}</w:t>
       </w:r>
     </w:p>
     <w:p>
@@ -724,15 +439,182 @@
         <w:jc w:val="both"/>
       </w:pPr>
       <w:r>
-        <w:t xml:space="preserve">{%p </w:t>
-      </w:r>
-      <w:proofErr w:type="spellStart"/>
-      <w:r>
-        <w:t>else</w:t>
-      </w:r>
-      <w:proofErr w:type="spellEnd"/>
-      <w:r>
-        <w:t>%}</w:t>
+        <w:t>{%p elif zdroj == ‘</w:t>
+      </w:r>
+      <w:r>
+        <w:t>stavba</w:t>
+      </w:r>
+      <w:r>
+        <w:t>’ %}</w:t>
+      </w:r>
+    </w:p>
+    <w:p>
+      <w:pPr>
+        <w:jc w:val="both"/>
+      </w:pPr>
+      <w:r>
+        <w:t>K</w:t>
+      </w:r>
+      <w:r>
+        <w:t xml:space="preserve"> </w:t>
+      </w:r>
+      <w:r>
+        <w:t xml:space="preserve">objektu </w:t>
+      </w:r>
+      <w:proofErr w:type="gramStart"/>
+      <w:r>
+        <w:t>{{ Podani.typ</w:t>
+      </w:r>
+      <w:proofErr w:type="gramEnd"/>
+      <w:r>
+        <w:t>_objektu }}</w:t>
+      </w:r>
+      <w:r>
+        <w:t xml:space="preserve"> </w:t>
+      </w:r>
+      <w:r>
+        <w:t xml:space="preserve">umístěnému </w:t>
+      </w:r>
+      <w:r>
+        <w:t xml:space="preserve">na adrese </w:t>
+      </w:r>
+      <w:r>
+        <w:t>{{ Podani.adresa_objektu }}</w:t>
+      </w:r>
+    </w:p>
+    <w:p>
+      <w:pPr>
+        <w:pStyle w:val="ListParagraph"/>
+        <w:numPr>
+          <w:ilvl w:val="0"/>
+          <w:numId w:val="18"/>
+        </w:numPr>
+        <w:jc w:val="both"/>
+      </w:pPr>
+      <w:r>
+        <w:t>Jaká pravidla pro tento objekt upravuje územní plán obce.</w:t>
+      </w:r>
+    </w:p>
+    <w:p>
+      <w:pPr>
+        <w:pStyle w:val="ListParagraph"/>
+        <w:numPr>
+          <w:ilvl w:val="0"/>
+          <w:numId w:val="18"/>
+        </w:numPr>
+        <w:jc w:val="both"/>
+      </w:pPr>
+      <w:r>
+        <w:t>Kopii územního souhlasu a stavebního povolení – popřípadě obdobných rozhodnutí, vydaných pro daný objekt.</w:t>
+      </w:r>
+    </w:p>
+    <w:p>
+      <w:pPr>
+        <w:pStyle w:val="ListParagraph"/>
+        <w:numPr>
+          <w:ilvl w:val="0"/>
+          <w:numId w:val="18"/>
+        </w:numPr>
+        <w:jc w:val="both"/>
+      </w:pPr>
+      <w:r>
+        <w:lastRenderedPageBreak/>
+        <w:t>Kopii závěrečné zprávy EIA či povolení IPPC, pakliže byly pro tento objekt zpracovány.</w:t>
+      </w:r>
+    </w:p>
+    <w:p>
+      <w:pPr>
+        <w:pStyle w:val="ListParagraph"/>
+        <w:numPr>
+          <w:ilvl w:val="0"/>
+          <w:numId w:val="18"/>
+        </w:numPr>
+        <w:jc w:val="both"/>
+      </w:pPr>
+      <w:r>
+        <w:t>Kopii kolaudačního souhlasu</w:t>
+      </w:r>
+    </w:p>
+    <w:p>
+      <w:pPr>
+        <w:jc w:val="both"/>
+      </w:pPr>
+      <w:r>
+        <w:t>{%p elif zdroj == ‘</w:t>
+      </w:r>
+      <w:r>
+        <w:t>hluk</w:t>
+      </w:r>
+      <w:r>
+        <w:t>’ %}</w:t>
+      </w:r>
+    </w:p>
+    <w:p>
+      <w:pPr>
+        <w:jc w:val="both"/>
+      </w:pPr>
+      <w:r>
+        <w:t>K</w:t>
+      </w:r>
+      <w:r>
+        <w:t xml:space="preserve"> </w:t>
+      </w:r>
+      <w:r>
+        <w:t xml:space="preserve">objektu </w:t>
+      </w:r>
+      <w:proofErr w:type="gramStart"/>
+      <w:r>
+        <w:t>{{ Podani.typ</w:t>
+      </w:r>
+      <w:proofErr w:type="gramEnd"/>
+      <w:r>
+        <w:t>_objektu }}</w:t>
+      </w:r>
+      <w:r>
+        <w:t xml:space="preserve"> </w:t>
+      </w:r>
+      <w:r>
+        <w:t xml:space="preserve">umístěnému </w:t>
+      </w:r>
+      <w:r>
+        <w:t xml:space="preserve">na adrese </w:t>
+      </w:r>
+      <w:r>
+        <w:t>{{ Podani.adresa_objektu }}</w:t>
+      </w:r>
+    </w:p>
+    <w:p>
+      <w:pPr>
+        <w:pStyle w:val="ListParagraph"/>
+        <w:numPr>
+          <w:ilvl w:val="0"/>
+          <w:numId w:val="14"/>
+        </w:numPr>
+        <w:jc w:val="both"/>
+      </w:pPr>
+      <w:r>
+        <w:t>Zda byla u objektu v minulosti prováděna hluková měření a pokud ano, poskytnutí zprávy o jejich provedení a naměřených hodnotách.</w:t>
+      </w:r>
+    </w:p>
+    <w:p>
+      <w:pPr>
+        <w:pStyle w:val="ListParagraph"/>
+        <w:numPr>
+          <w:ilvl w:val="0"/>
+          <w:numId w:val="14"/>
+        </w:numPr>
+        <w:jc w:val="both"/>
+      </w:pPr>
+      <w:r>
+        <w:t>Zda byla objektu udělena hluková výjimka a pokud ano, poskytnutí rozhodnutí, kterým tak bylo učiněno.</w:t>
+      </w:r>
+    </w:p>
+    <w:p>
+      <w:pPr>
+        <w:jc w:val="both"/>
+      </w:pPr>
+      <w:r>
+        <w:t>{%p else%}</w:t>
       </w:r>
     </w:p>
     <w:p>
@@ -753,26 +635,17 @@
         </w:rPr>
         <w:t xml:space="preserve">{%p for </w:t>
       </w:r>
-      <w:proofErr w:type="spellStart"/>
       <w:r>
         <w:rPr>
           <w:lang w:val="en-GB"/>
         </w:rPr>
         <w:t>polozka</w:t>
       </w:r>
-      <w:proofErr w:type="spellEnd"/>
       <w:r>
         <w:rPr>
           <w:lang w:val="en-GB"/>
         </w:rPr>
-        <w:t xml:space="preserve"> in </w:t>
-      </w:r>
-      <w:proofErr w:type="spellStart"/>
-      <w:r>
-        <w:rPr>
-          <w:lang w:val="en-GB"/>
-        </w:rPr>
-        <w:t>Podani.</w:t>
+        <w:t xml:space="preserve"> in Podani.</w:t>
       </w:r>
       <w:r>
         <w:rPr>
@@ -780,7 +653,6 @@
         </w:rPr>
         <w:t>obsah</w:t>
       </w:r>
-      <w:proofErr w:type="spellEnd"/>
       <w:r>
         <w:rPr>
           <w:lang w:val="en-GB"/>
@@ -807,7 +679,6 @@
         </w:rPr>
         <w:t xml:space="preserve">{{ </w:t>
       </w:r>
-      <w:proofErr w:type="spellStart"/>
       <w:r>
         <w:rPr>
           <w:lang w:val="en-GB"/>
@@ -820,7 +691,6 @@
         </w:rPr>
         <w:t>a</w:t>
       </w:r>
-      <w:proofErr w:type="spellEnd"/>
       <w:proofErr w:type="gramEnd"/>
       <w:r>
         <w:rPr>
@@ -845,21 +715,7 @@
         <w:rPr>
           <w:lang w:val="en-GB"/>
         </w:rPr>
-        <w:t xml:space="preserve">{%p </w:t>
-      </w:r>
-      <w:proofErr w:type="spellStart"/>
-      <w:r>
-        <w:rPr>
-          <w:lang w:val="en-GB"/>
-        </w:rPr>
-        <w:t>endfor</w:t>
-      </w:r>
-      <w:proofErr w:type="spellEnd"/>
-      <w:r>
-        <w:rPr>
-          <w:lang w:val="en-GB"/>
-        </w:rPr>
-        <w:t xml:space="preserve"> %}</w:t>
+        <w:t>{%p endfor %}</w:t>
       </w:r>
     </w:p>
     <w:p>
@@ -867,15 +723,7 @@
         <w:jc w:val="both"/>
       </w:pPr>
       <w:r>
-        <w:t xml:space="preserve">{%p </w:t>
-      </w:r>
-      <w:proofErr w:type="spellStart"/>
-      <w:r>
-        <w:t>endif</w:t>
-      </w:r>
-      <w:proofErr w:type="spellEnd"/>
-      <w:r>
-        <w:t xml:space="preserve"> %}</w:t>
+        <w:t>{%p endif %}</w:t>
       </w:r>
     </w:p>
     <w:p>
@@ -883,43 +731,24 @@
         <w:jc w:val="both"/>
       </w:pPr>
       <w:r>
-        <w:t xml:space="preserve">{%p </w:t>
-      </w:r>
-      <w:proofErr w:type="spellStart"/>
-      <w:r>
-        <w:t>if</w:t>
-      </w:r>
-      <w:proofErr w:type="spellEnd"/>
-      <w:r>
-        <w:t xml:space="preserve"> </w:t>
-      </w:r>
-      <w:proofErr w:type="spellStart"/>
+        <w:t xml:space="preserve">{%p if </w:t>
+      </w:r>
       <w:r>
         <w:t>Podani.</w:t>
       </w:r>
       <w:r>
-        <w:t>odpoved</w:t>
-      </w:r>
-      <w:proofErr w:type="spellEnd"/>
-      <w:r>
-        <w:t xml:space="preserve"> == ‘email’ %}</w:t>
+        <w:t>odpoved == ‘email’ %}</w:t>
       </w:r>
     </w:p>
     <w:p>
       <w:bookmarkStart w:id="0" w:name="_Hlk4874045"/>
       <w:r>
-        <w:lastRenderedPageBreak/>
         <w:t xml:space="preserve">Prosím o poskytnutí výše požadovaných informací elektronicky zasláním na adresu </w:t>
       </w:r>
       <w:proofErr w:type="gramStart"/>
       <w:r>
-        <w:t xml:space="preserve">{{ </w:t>
-      </w:r>
-      <w:proofErr w:type="spellStart"/>
-      <w:r>
-        <w:t>Podatel.email</w:t>
-      </w:r>
-      <w:proofErr w:type="spellEnd"/>
+        <w:t>{{ Podatel.email</w:t>
+      </w:r>
       <w:proofErr w:type="gramEnd"/>
       <w:r>
         <w:t xml:space="preserve"> }}. Za poskytnutí informací předem děkuji.</w:t>
@@ -930,34 +759,13 @@
         <w:jc w:val="both"/>
       </w:pPr>
       <w:r>
-        <w:t xml:space="preserve">{%p </w:t>
-      </w:r>
-      <w:proofErr w:type="spellStart"/>
-      <w:r>
-        <w:t>elif</w:t>
-      </w:r>
-      <w:proofErr w:type="spellEnd"/>
-      <w:r>
-        <w:t xml:space="preserve"> </w:t>
-      </w:r>
-      <w:proofErr w:type="spellStart"/>
+        <w:t xml:space="preserve">{%p elif </w:t>
+      </w:r>
       <w:r>
         <w:t>Podani.</w:t>
       </w:r>
       <w:r>
-        <w:t>odpoved</w:t>
-      </w:r>
-      <w:proofErr w:type="spellEnd"/>
-      <w:r>
-        <w:t xml:space="preserve"> == ‘</w:t>
-      </w:r>
-      <w:proofErr w:type="spellStart"/>
-      <w:r>
-        <w:t>datovka</w:t>
-      </w:r>
-      <w:proofErr w:type="spellEnd"/>
-      <w:r>
-        <w:t>’ %}</w:t>
+        <w:t>odpoved == ‘datovka’ %}</w:t>
       </w:r>
     </w:p>
     <w:bookmarkEnd w:id="0"/>
@@ -967,16 +775,11 @@
       </w:r>
       <w:proofErr w:type="gramStart"/>
       <w:r>
-        <w:t xml:space="preserve">{{ </w:t>
-      </w:r>
-      <w:proofErr w:type="spellStart"/>
-      <w:r>
-        <w:t>Podatel.</w:t>
+        <w:t>{{ Podatel.</w:t>
       </w:r>
       <w:r>
         <w:t>idds</w:t>
       </w:r>
-      <w:proofErr w:type="spellEnd"/>
       <w:proofErr w:type="gramEnd"/>
       <w:r>
         <w:t xml:space="preserve"> }}. Za poskytnutí informací předem děkuji.</w:t>
@@ -987,15 +790,7 @@
         <w:jc w:val="both"/>
       </w:pPr>
       <w:r>
-        <w:t xml:space="preserve">{%p </w:t>
-      </w:r>
-      <w:proofErr w:type="spellStart"/>
-      <w:r>
-        <w:t>else</w:t>
-      </w:r>
-      <w:proofErr w:type="spellEnd"/>
-      <w:r>
-        <w:t xml:space="preserve"> %}</w:t>
+        <w:t>{%p else %}</w:t>
       </w:r>
     </w:p>
     <w:p>
@@ -1004,13 +799,8 @@
       </w:r>
       <w:proofErr w:type="gramStart"/>
       <w:r>
-        <w:t xml:space="preserve">{{ </w:t>
-      </w:r>
-      <w:proofErr w:type="spellStart"/>
-      <w:r>
-        <w:t>Podatel.address</w:t>
-      </w:r>
-      <w:proofErr w:type="spellEnd"/>
+        <w:t>{{ Podatel.address</w:t>
+      </w:r>
       <w:proofErr w:type="gramEnd"/>
       <w:r>
         <w:t xml:space="preserve"> }}. Za poskytnutí informací předem děkuji.</w:t>
@@ -1021,15 +811,7 @@
         <w:jc w:val="both"/>
       </w:pPr>
       <w:r>
-        <w:t xml:space="preserve">{%p </w:t>
-      </w:r>
-      <w:proofErr w:type="spellStart"/>
-      <w:r>
-        <w:t>endif</w:t>
-      </w:r>
-      <w:proofErr w:type="spellEnd"/>
-      <w:r>
-        <w:t xml:space="preserve"> %}</w:t>
+        <w:t>{%p endif %}</w:t>
       </w:r>
     </w:p>
     <w:p>
@@ -1038,31 +820,7 @@
         <w:jc w:val="right"/>
       </w:pPr>
       <w:r>
-        <w:t xml:space="preserve">{% </w:t>
-      </w:r>
-      <w:proofErr w:type="spellStart"/>
-      <w:r>
-        <w:t>if</w:t>
-      </w:r>
-      <w:proofErr w:type="spellEnd"/>
-      <w:r>
-        <w:t xml:space="preserve"> </w:t>
-      </w:r>
-      <w:proofErr w:type="spellStart"/>
-      <w:r>
-        <w:t>Podani.forma</w:t>
-      </w:r>
-      <w:proofErr w:type="spellEnd"/>
-      <w:r>
-        <w:t xml:space="preserve"> == ‘</w:t>
-      </w:r>
-      <w:proofErr w:type="spellStart"/>
-      <w:r>
-        <w:t>posta</w:t>
-      </w:r>
-      <w:proofErr w:type="spellEnd"/>
-      <w:r>
-        <w:t xml:space="preserve">’ </w:t>
+        <w:t xml:space="preserve">{% if Podani.forma == ‘posta’ </w:t>
       </w:r>
       <w:proofErr w:type="gramStart"/>
       <w:r>
@@ -1070,23 +828,7 @@
       </w:r>
       <w:proofErr w:type="gramEnd"/>
       <w:r>
-        <w:t xml:space="preserve">% </w:t>
-      </w:r>
-      <w:proofErr w:type="spellStart"/>
-      <w:r>
-        <w:t>if</w:t>
-      </w:r>
-      <w:proofErr w:type="spellEnd"/>
-      <w:r>
-        <w:t xml:space="preserve"> </w:t>
-      </w:r>
-      <w:proofErr w:type="spellStart"/>
-      <w:r>
-        <w:t>Podatel.forma</w:t>
-      </w:r>
-      <w:proofErr w:type="spellEnd"/>
-      <w:r>
-        <w:t xml:space="preserve"> == ‘FO‘ %}__________________________</w:t>
+        <w:t>% if Podatel.forma == ‘FO‘ %}__________________________</w:t>
       </w:r>
     </w:p>
     <w:p>
@@ -1098,13 +840,8 @@
       </w:pPr>
       <w:proofErr w:type="gramStart"/>
       <w:r>
-        <w:t xml:space="preserve">{{ </w:t>
-      </w:r>
-      <w:proofErr w:type="spellStart"/>
-      <w:r>
-        <w:t>Podatel.name.text</w:t>
-      </w:r>
-      <w:proofErr w:type="spellEnd"/>
+        <w:t>{{ Podatel.name.text</w:t>
+      </w:r>
       <w:proofErr w:type="gramEnd"/>
       <w:r>
         <w:t xml:space="preserve"> }}</w:t>
@@ -1116,15 +853,7 @@
         <w:jc w:val="right"/>
       </w:pPr>
       <w:r>
-        <w:t xml:space="preserve">{% </w:t>
-      </w:r>
-      <w:proofErr w:type="spellStart"/>
-      <w:r>
-        <w:t>else</w:t>
-      </w:r>
-      <w:proofErr w:type="spellEnd"/>
-      <w:r>
-        <w:t xml:space="preserve"> </w:t>
+        <w:t xml:space="preserve">{% else </w:t>
       </w:r>
       <w:proofErr w:type="gramStart"/>
       <w:r>
@@ -1138,48 +867,20 @@
     <w:p>
       <w:proofErr w:type="gramStart"/>
       <w:r>
-        <w:t xml:space="preserve">{{ </w:t>
-      </w:r>
-      <w:proofErr w:type="spellStart"/>
-      <w:r>
-        <w:t>Podatel.zastupceName</w:t>
-      </w:r>
-      <w:proofErr w:type="spellEnd"/>
+        <w:lastRenderedPageBreak/>
+        <w:t>{{ Podatel.zastupceName</w:t>
+      </w:r>
       <w:proofErr w:type="gramEnd"/>
       <w:r>
         <w:t xml:space="preserve"> }}</w:t>
       </w:r>
       <w:r>
         <w:br/>
-        <w:t xml:space="preserve">{{ </w:t>
-      </w:r>
-      <w:proofErr w:type="spellStart"/>
-      <w:r>
-        <w:t>Podatel.zastupceFunkce</w:t>
-      </w:r>
-      <w:proofErr w:type="spellEnd"/>
-      <w:r>
-        <w:t xml:space="preserve"> }}</w:t>
+        <w:t>{{ Podatel.zastupceFunkce }}</w:t>
       </w:r>
       <w:r>
         <w:br/>
-        <w:t xml:space="preserve">{% </w:t>
-      </w:r>
-      <w:proofErr w:type="spellStart"/>
-      <w:r>
-        <w:t>endif</w:t>
-      </w:r>
-      <w:proofErr w:type="spellEnd"/>
-      <w:r>
-        <w:t xml:space="preserve"> %}{% </w:t>
-      </w:r>
-      <w:proofErr w:type="spellStart"/>
-      <w:r>
-        <w:t>endif</w:t>
-      </w:r>
-      <w:proofErr w:type="spellEnd"/>
-      <w:r>
-        <w:t xml:space="preserve"> %}</w:t>
+        <w:t>{% endif %}{% endif %}</w:t>
       </w:r>
     </w:p>
     <w:p/>
@@ -1193,35 +894,7 @@
         <w:rPr>
           <w:b/>
         </w:rPr>
-        <w:t xml:space="preserve">{%p </w:t>
-      </w:r>
-      <w:proofErr w:type="spellStart"/>
-      <w:r>
-        <w:rPr>
-          <w:b/>
-        </w:rPr>
-        <w:t>if</w:t>
-      </w:r>
-      <w:proofErr w:type="spellEnd"/>
-      <w:r>
-        <w:rPr>
-          <w:b/>
-        </w:rPr>
-        <w:t xml:space="preserve"> </w:t>
-      </w:r>
-      <w:proofErr w:type="spellStart"/>
-      <w:r>
-        <w:rPr>
-          <w:b/>
-        </w:rPr>
-        <w:t>Podani.prilohy</w:t>
-      </w:r>
-      <w:proofErr w:type="spellEnd"/>
-      <w:r>
-        <w:rPr>
-          <w:b/>
-        </w:rPr>
-        <w:t xml:space="preserve"> %}</w:t>
+        <w:t>{%p if Podani.prilohy %}</w:t>
       </w:r>
     </w:p>
     <w:p>
@@ -1247,31 +920,7 @@
         <w:spacing w:line="281" w:lineRule="auto"/>
       </w:pPr>
       <w:r>
-        <w:t xml:space="preserve">{%p </w:t>
-      </w:r>
-      <w:proofErr w:type="spellStart"/>
-      <w:r>
-        <w:t>for</w:t>
-      </w:r>
-      <w:proofErr w:type="spellEnd"/>
-      <w:r>
-        <w:t xml:space="preserve"> </w:t>
-      </w:r>
-      <w:proofErr w:type="spellStart"/>
-      <w:r>
-        <w:t>priloha</w:t>
-      </w:r>
-      <w:proofErr w:type="spellEnd"/>
-      <w:r>
-        <w:t xml:space="preserve"> in </w:t>
-      </w:r>
-      <w:proofErr w:type="spellStart"/>
-      <w:r>
-        <w:t>Podani.prilohySeznam</w:t>
-      </w:r>
-      <w:proofErr w:type="spellEnd"/>
-      <w:r>
-        <w:t xml:space="preserve"> %}</w:t>
+        <w:t>{%p for priloha in Podani.prilohySeznam %}</w:t>
       </w:r>
     </w:p>
     <w:p>
@@ -1285,13 +934,8 @@
       </w:pPr>
       <w:proofErr w:type="gramStart"/>
       <w:r>
-        <w:t xml:space="preserve">{{ </w:t>
-      </w:r>
-      <w:proofErr w:type="spellStart"/>
-      <w:r>
-        <w:t>priloha</w:t>
-      </w:r>
-      <w:proofErr w:type="spellEnd"/>
+        <w:t>{{ priloha</w:t>
+      </w:r>
       <w:proofErr w:type="gramEnd"/>
       <w:r>
         <w:t xml:space="preserve"> }}</w:t>
@@ -1307,15 +951,7 @@
         <w:spacing w:line="281" w:lineRule="auto"/>
       </w:pPr>
       <w:r>
-        <w:t xml:space="preserve">{%p </w:t>
-      </w:r>
-      <w:proofErr w:type="spellStart"/>
-      <w:r>
-        <w:t>endfor</w:t>
-      </w:r>
-      <w:proofErr w:type="spellEnd"/>
-      <w:r>
-        <w:t xml:space="preserve"> %}</w:t>
+        <w:t>{%p endfor %}</w:t>
       </w:r>
     </w:p>
     <w:p>
@@ -1328,15 +964,7 @@
         <w:spacing w:line="281" w:lineRule="auto"/>
       </w:pPr>
       <w:r>
-        <w:t xml:space="preserve">{%p </w:t>
-      </w:r>
-      <w:proofErr w:type="spellStart"/>
-      <w:r>
-        <w:t>endif</w:t>
-      </w:r>
-      <w:proofErr w:type="spellEnd"/>
-      <w:r>
-        <w:t xml:space="preserve"> %}</w:t>
+        <w:t>{%p endif %}</w:t>
       </w:r>
     </w:p>
     <w:p>
@@ -2418,6 +2046,118 @@
     </w:lvl>
   </w:abstractNum>
   <w:abstractNum w:abstractNumId="9" w15:restartNumberingAfterBreak="0">
+    <w:nsid w:val="405E184C"/>
+    <w:multiLevelType w:val="hybridMultilevel"/>
+    <w:tmpl w:val="29D8B1F4"/>
+    <w:lvl w:ilvl="0" w:tplc="BE126D44">
+      <w:numFmt w:val="bullet"/>
+      <w:lvlText w:val="-"/>
+      <w:lvlJc w:val="left"/>
+      <w:pPr>
+        <w:ind w:left="720" w:hanging="360"/>
+      </w:pPr>
+      <w:rPr>
+        <w:rFonts w:ascii="Gill Sans MT" w:eastAsia="Times New Roman" w:hAnsi="Gill Sans MT" w:cs="Times New Roman" w:hint="default"/>
+      </w:rPr>
+    </w:lvl>
+    <w:lvl w:ilvl="1" w:tplc="08090003" w:tentative="1">
+      <w:start w:val="1"/>
+      <w:numFmt w:val="bullet"/>
+      <w:lvlText w:val="o"/>
+      <w:lvlJc w:val="left"/>
+      <w:pPr>
+        <w:ind w:left="1440" w:hanging="360"/>
+      </w:pPr>
+      <w:rPr>
+        <w:rFonts w:ascii="Courier New" w:hAnsi="Courier New" w:cs="Courier New" w:hint="default"/>
+      </w:rPr>
+    </w:lvl>
+    <w:lvl w:ilvl="2" w:tplc="08090005" w:tentative="1">
+      <w:start w:val="1"/>
+      <w:numFmt w:val="bullet"/>
+      <w:lvlText w:val=""/>
+      <w:lvlJc w:val="left"/>
+      <w:pPr>
+        <w:ind w:left="2160" w:hanging="360"/>
+      </w:pPr>
+      <w:rPr>
+        <w:rFonts w:ascii="Wingdings" w:hAnsi="Wingdings" w:hint="default"/>
+      </w:rPr>
+    </w:lvl>
+    <w:lvl w:ilvl="3" w:tplc="08090001" w:tentative="1">
+      <w:start w:val="1"/>
+      <w:numFmt w:val="bullet"/>
+      <w:lvlText w:val=""/>
+      <w:lvlJc w:val="left"/>
+      <w:pPr>
+        <w:ind w:left="2880" w:hanging="360"/>
+      </w:pPr>
+      <w:rPr>
+        <w:rFonts w:ascii="Symbol" w:hAnsi="Symbol" w:hint="default"/>
+      </w:rPr>
+    </w:lvl>
+    <w:lvl w:ilvl="4" w:tplc="08090003" w:tentative="1">
+      <w:start w:val="1"/>
+      <w:numFmt w:val="bullet"/>
+      <w:lvlText w:val="o"/>
+      <w:lvlJc w:val="left"/>
+      <w:pPr>
+        <w:ind w:left="3600" w:hanging="360"/>
+      </w:pPr>
+      <w:rPr>
+        <w:rFonts w:ascii="Courier New" w:hAnsi="Courier New" w:cs="Courier New" w:hint="default"/>
+      </w:rPr>
+    </w:lvl>
+    <w:lvl w:ilvl="5" w:tplc="08090005" w:tentative="1">
+      <w:start w:val="1"/>
+      <w:numFmt w:val="bullet"/>
+      <w:lvlText w:val=""/>
+      <w:lvlJc w:val="left"/>
+      <w:pPr>
+        <w:ind w:left="4320" w:hanging="360"/>
+      </w:pPr>
+      <w:rPr>
+        <w:rFonts w:ascii="Wingdings" w:hAnsi="Wingdings" w:hint="default"/>
+      </w:rPr>
+    </w:lvl>
+    <w:lvl w:ilvl="6" w:tplc="08090001" w:tentative="1">
+      <w:start w:val="1"/>
+      <w:numFmt w:val="bullet"/>
+      <w:lvlText w:val=""/>
+      <w:lvlJc w:val="left"/>
+      <w:pPr>
+        <w:ind w:left="5040" w:hanging="360"/>
+      </w:pPr>
+      <w:rPr>
+        <w:rFonts w:ascii="Symbol" w:hAnsi="Symbol" w:hint="default"/>
+      </w:rPr>
+    </w:lvl>
+    <w:lvl w:ilvl="7" w:tplc="08090003" w:tentative="1">
+      <w:start w:val="1"/>
+      <w:numFmt w:val="bullet"/>
+      <w:lvlText w:val="o"/>
+      <w:lvlJc w:val="left"/>
+      <w:pPr>
+        <w:ind w:left="5760" w:hanging="360"/>
+      </w:pPr>
+      <w:rPr>
+        <w:rFonts w:ascii="Courier New" w:hAnsi="Courier New" w:cs="Courier New" w:hint="default"/>
+      </w:rPr>
+    </w:lvl>
+    <w:lvl w:ilvl="8" w:tplc="08090005" w:tentative="1">
+      <w:start w:val="1"/>
+      <w:numFmt w:val="bullet"/>
+      <w:lvlText w:val=""/>
+      <w:lvlJc w:val="left"/>
+      <w:pPr>
+        <w:ind w:left="6480" w:hanging="360"/>
+      </w:pPr>
+      <w:rPr>
+        <w:rFonts w:ascii="Wingdings" w:hAnsi="Wingdings" w:hint="default"/>
+      </w:rPr>
+    </w:lvl>
+  </w:abstractNum>
+  <w:abstractNum w:abstractNumId="10" w15:restartNumberingAfterBreak="0">
     <w:nsid w:val="41BF0D51"/>
     <w:multiLevelType w:val="hybridMultilevel"/>
     <w:tmpl w:val="2580F102"/>
@@ -2506,7 +2246,7 @@
       </w:pPr>
     </w:lvl>
   </w:abstractNum>
-  <w:abstractNum w:abstractNumId="10" w15:restartNumberingAfterBreak="0">
+  <w:abstractNum w:abstractNumId="11" w15:restartNumberingAfterBreak="0">
     <w:nsid w:val="46BF3F9B"/>
     <w:multiLevelType w:val="hybridMultilevel"/>
     <w:tmpl w:val="DCE84A2E"/>
@@ -2592,7 +2332,7 @@
       </w:pPr>
     </w:lvl>
   </w:abstractNum>
-  <w:abstractNum w:abstractNumId="11" w15:restartNumberingAfterBreak="0">
+  <w:abstractNum w:abstractNumId="12" w15:restartNumberingAfterBreak="0">
     <w:nsid w:val="4E5C75C9"/>
     <w:multiLevelType w:val="hybridMultilevel"/>
     <w:tmpl w:val="E15C3E04"/>
@@ -2705,7 +2445,7 @@
       </w:rPr>
     </w:lvl>
   </w:abstractNum>
-  <w:abstractNum w:abstractNumId="12" w15:restartNumberingAfterBreak="0">
+  <w:abstractNum w:abstractNumId="13" w15:restartNumberingAfterBreak="0">
     <w:nsid w:val="7E6A0BA0"/>
     <w:multiLevelType w:val="hybridMultilevel"/>
     <w:tmpl w:val="ECD07A4A"/>
@@ -2818,7 +2558,7 @@
       </w:rPr>
     </w:lvl>
   </w:abstractNum>
-  <w:abstractNum w:abstractNumId="13" w15:restartNumberingAfterBreak="0">
+  <w:abstractNum w:abstractNumId="14" w15:restartNumberingAfterBreak="0">
     <w:nsid w:val="7EAA06BE"/>
     <w:multiLevelType w:val="hybridMultilevel"/>
     <w:tmpl w:val="E87C6BB4"/>
@@ -2944,7 +2684,7 @@
     <w:abstractNumId w:val="6"/>
   </w:num>
   <w:num w:numId="5">
-    <w:abstractNumId w:val="11"/>
+    <w:abstractNumId w:val="12"/>
   </w:num>
   <w:num w:numId="6">
     <w:abstractNumId w:val="1"/>
@@ -2953,10 +2693,10 @@
     </w:lvlOverride>
   </w:num>
   <w:num w:numId="7">
-    <w:abstractNumId w:val="9"/>
+    <w:abstractNumId w:val="10"/>
   </w:num>
   <w:num w:numId="8">
-    <w:abstractNumId w:val="10"/>
+    <w:abstractNumId w:val="11"/>
   </w:num>
   <w:num w:numId="9">
     <w:abstractNumId w:val="4"/>
@@ -2977,13 +2717,16 @@
     <w:abstractNumId w:val="8"/>
   </w:num>
   <w:num w:numId="15">
-    <w:abstractNumId w:val="12"/>
+    <w:abstractNumId w:val="13"/>
   </w:num>
   <w:num w:numId="16">
     <w:abstractNumId w:val="7"/>
   </w:num>
   <w:num w:numId="17">
-    <w:abstractNumId w:val="13"/>
+    <w:abstractNumId w:val="14"/>
+  </w:num>
+  <w:num w:numId="18">
+    <w:abstractNumId w:val="9"/>
   </w:num>
 </w:numbering>
 </file>

</xml_diff>

<commit_message>
Oprava pro nekompletní adresy
</commit_message>
<xml_diff>
--- a/docassemble/VzoryPravnichPodani/data/templates/106.docx
+++ b/docassemble/VzoryPravnichPodani/data/templates/106.docx
@@ -42,8 +42,16 @@
       </w:r>
       <w:proofErr w:type="gramStart"/>
       <w:r>
-        <w:t>{{ Adresat.name</w:t>
-      </w:r>
+        <w:t xml:space="preserve">{{ </w:t>
+      </w:r>
+      <w:proofErr w:type="spellStart"/>
+      <w:r>
+        <w:t>Adresat.name</w:t>
+      </w:r>
+      <w:r>
+        <w:t>.text</w:t>
+      </w:r>
+      <w:proofErr w:type="spellEnd"/>
       <w:proofErr w:type="gramEnd"/>
       <w:r>
         <w:t xml:space="preserve"> }}</w:t>

</xml_diff>